<commit_message>
Added the basic layout of the report
</commit_message>
<xml_diff>
--- a/Documents/DataSci 346 Project Rough Script.docx
+++ b/Documents/DataSci 346 Project Rough Script.docx
@@ -12,6 +12,7 @@
           <w:szCs w:val="36"/>
         </w:rPr>
       </w:pPr>
+      <w:proofErr w:type="spellStart"/>
       <w:r>
         <w:rPr>
           <w:rFonts w:ascii="Arial" w:hAnsi="Arial" w:cs="Arial"/>
@@ -20,7 +21,18 @@
           <w:sz w:val="36"/>
           <w:szCs w:val="36"/>
         </w:rPr>
-        <w:t>DataSci 346 Project Rough Script:</w:t>
+        <w:t>DataSci</w:t>
+      </w:r>
+      <w:proofErr w:type="spellEnd"/>
+      <w:r>
+        <w:rPr>
+          <w:rFonts w:ascii="Arial" w:hAnsi="Arial" w:cs="Arial"/>
+          <w:b/>
+          <w:bCs/>
+          <w:sz w:val="36"/>
+          <w:szCs w:val="36"/>
+        </w:rPr>
+        <w:t xml:space="preserve"> 346 Project Rough Script:</w:t>
       </w:r>
     </w:p>
     <w:p>
@@ -77,7 +89,25 @@
           <w:sz w:val="24"/>
           <w:szCs w:val="24"/>
         </w:rPr>
-        <w:t xml:space="preserve">Introduce self, CEO &amp; Company “ClosedAI”. People have been waiting anxiously for our next product. </w:t>
+        <w:t>Introduce self, CEO &amp; Company “</w:t>
+      </w:r>
+      <w:proofErr w:type="spellStart"/>
+      <w:r>
+        <w:rPr>
+          <w:rFonts w:ascii="Arial" w:hAnsi="Arial" w:cs="Arial"/>
+          <w:sz w:val="24"/>
+          <w:szCs w:val="24"/>
+        </w:rPr>
+        <w:t>ClosedAI</w:t>
+      </w:r>
+      <w:proofErr w:type="spellEnd"/>
+      <w:r>
+        <w:rPr>
+          <w:rFonts w:ascii="Arial" w:hAnsi="Arial" w:cs="Arial"/>
+          <w:sz w:val="24"/>
+          <w:szCs w:val="24"/>
+        </w:rPr>
+        <w:t xml:space="preserve">”. People have been waiting anxiously for our next product. </w:t>
       </w:r>
     </w:p>
     <w:p>
@@ -151,24 +181,78 @@
           <w:sz w:val="24"/>
           <w:szCs w:val="24"/>
         </w:rPr>
-        <w:t xml:space="preserve">Show market share and company stonks of ClosedAI, OpenAI, Tesla, Apple and Samsung.  Closed AI is taking the world by storm. </w:t>
-      </w:r>
-    </w:p>
-    <w:p>
-      <w:pPr>
-        <w:rPr>
-          <w:rFonts w:ascii="Arial" w:hAnsi="Arial" w:cs="Arial"/>
-          <w:sz w:val="24"/>
-          <w:szCs w:val="24"/>
-        </w:rPr>
-      </w:pPr>
-      <w:r>
-        <w:rPr>
-          <w:rFonts w:ascii="Arial" w:hAnsi="Arial" w:cs="Arial"/>
-          <w:sz w:val="24"/>
-          <w:szCs w:val="24"/>
-        </w:rPr>
-        <w:t>Quick summary of ClosedAI, we want to have a global monopoly of wealth and our end goal is to replace humans with AI. Coming in about years.</w:t>
+        <w:t xml:space="preserve">Show market share and company stonks of </w:t>
+      </w:r>
+      <w:proofErr w:type="spellStart"/>
+      <w:r>
+        <w:rPr>
+          <w:rFonts w:ascii="Arial" w:hAnsi="Arial" w:cs="Arial"/>
+          <w:sz w:val="24"/>
+          <w:szCs w:val="24"/>
+        </w:rPr>
+        <w:t>ClosedAI</w:t>
+      </w:r>
+      <w:proofErr w:type="spellEnd"/>
+      <w:r>
+        <w:rPr>
+          <w:rFonts w:ascii="Arial" w:hAnsi="Arial" w:cs="Arial"/>
+          <w:sz w:val="24"/>
+          <w:szCs w:val="24"/>
+        </w:rPr>
+        <w:t xml:space="preserve">, OpenAI, Tesla, Apple and Samsung.  Closed AI is taking the world by storm. </w:t>
+      </w:r>
+    </w:p>
+    <w:p>
+      <w:pPr>
+        <w:rPr>
+          <w:rFonts w:ascii="Arial" w:hAnsi="Arial" w:cs="Arial"/>
+          <w:sz w:val="24"/>
+          <w:szCs w:val="24"/>
+        </w:rPr>
+      </w:pPr>
+      <w:r>
+        <w:rPr>
+          <w:rFonts w:ascii="Arial" w:hAnsi="Arial" w:cs="Arial"/>
+          <w:sz w:val="24"/>
+          <w:szCs w:val="24"/>
+        </w:rPr>
+        <w:t xml:space="preserve">Quick summary of </w:t>
+      </w:r>
+      <w:proofErr w:type="spellStart"/>
+      <w:r>
+        <w:rPr>
+          <w:rFonts w:ascii="Arial" w:hAnsi="Arial" w:cs="Arial"/>
+          <w:sz w:val="24"/>
+          <w:szCs w:val="24"/>
+        </w:rPr>
+        <w:t>ClosedAI</w:t>
+      </w:r>
+      <w:proofErr w:type="spellEnd"/>
+      <w:r>
+        <w:rPr>
+          <w:rFonts w:ascii="Arial" w:hAnsi="Arial" w:cs="Arial"/>
+          <w:sz w:val="24"/>
+          <w:szCs w:val="24"/>
+        </w:rPr>
+        <w:t xml:space="preserve">, we want to have a global monopoly of </w:t>
+      </w:r>
+      <w:proofErr w:type="gramStart"/>
+      <w:r>
+        <w:rPr>
+          <w:rFonts w:ascii="Arial" w:hAnsi="Arial" w:cs="Arial"/>
+          <w:sz w:val="24"/>
+          <w:szCs w:val="24"/>
+        </w:rPr>
+        <w:t>wealth</w:t>
+      </w:r>
+      <w:proofErr w:type="gramEnd"/>
+      <w:r>
+        <w:rPr>
+          <w:rFonts w:ascii="Arial" w:hAnsi="Arial" w:cs="Arial"/>
+          <w:sz w:val="24"/>
+          <w:szCs w:val="24"/>
+        </w:rPr>
+        <w:t xml:space="preserve"> and our end goal is to replace humans with AI. Coming in about years.</w:t>
       </w:r>
     </w:p>
     <w:p>
@@ -242,7 +326,25 @@
           <w:sz w:val="24"/>
           <w:szCs w:val="24"/>
         </w:rPr>
-        <w:t xml:space="preserve">‘CHAT ‘n bietjie bol’. Stands for </w:t>
+        <w:t xml:space="preserve">‘CHAT ‘n bietjie </w:t>
+      </w:r>
+      <w:proofErr w:type="spellStart"/>
+      <w:r>
+        <w:rPr>
+          <w:rFonts w:ascii="Arial" w:hAnsi="Arial" w:cs="Arial"/>
+          <w:sz w:val="24"/>
+          <w:szCs w:val="24"/>
+        </w:rPr>
+        <w:t>bol</w:t>
+      </w:r>
+      <w:proofErr w:type="spellEnd"/>
+      <w:r>
+        <w:rPr>
+          <w:rFonts w:ascii="Arial" w:hAnsi="Arial" w:cs="Arial"/>
+          <w:sz w:val="24"/>
+          <w:szCs w:val="24"/>
+        </w:rPr>
+        <w:t xml:space="preserve">’. Stands for </w:t>
       </w:r>
       <w:r>
         <w:rPr>
@@ -276,47 +378,129 @@
         </w:rPr>
         <w:t xml:space="preserve">ow </w:t>
       </w:r>
-      <w:r>
-        <w:rPr>
-          <w:rFonts w:ascii="Arial" w:hAnsi="Arial" w:cs="Arial"/>
-          <w:sz w:val="24"/>
-          <w:szCs w:val="24"/>
-        </w:rPr>
-        <w:t>By Expecting Text, Just …TODO</w:t>
-      </w:r>
-    </w:p>
-    <w:p>
-      <w:pPr>
-        <w:rPr>
-          <w:rFonts w:ascii="Arial" w:hAnsi="Arial" w:cs="Arial"/>
-          <w:sz w:val="24"/>
-          <w:szCs w:val="24"/>
-        </w:rPr>
-      </w:pPr>
-      <w:r>
-        <w:rPr>
-          <w:rFonts w:ascii="Arial" w:hAnsi="Arial" w:cs="Arial"/>
-          <w:sz w:val="24"/>
-          <w:szCs w:val="24"/>
-        </w:rPr>
-        <w:t>This is a NS LLM, a brand new type of LLM model. It stands for ‘Not So Large Language Model’. And this is an innovative science that allows you to run an LLM to answer all your data science, ML or AI related questions…</w:t>
-      </w:r>
-    </w:p>
-    <w:p>
-      <w:pPr>
-        <w:rPr>
-          <w:rFonts w:ascii="Arial" w:hAnsi="Arial" w:cs="Arial"/>
-          <w:sz w:val="24"/>
-          <w:szCs w:val="24"/>
-        </w:rPr>
-      </w:pPr>
-      <w:r>
-        <w:rPr>
-          <w:rFonts w:ascii="Arial" w:hAnsi="Arial" w:cs="Arial"/>
-          <w:sz w:val="24"/>
-          <w:szCs w:val="24"/>
-        </w:rPr>
-        <w:t>But before we get into this, the HR tannie has been on my ass. Something about “Data Ethics”, have no idea what that means, and, “Legal Obligation to be ethical” or something. I hand you over to my chief ethics officer Stephan delport.</w:t>
+      <w:proofErr w:type="gramStart"/>
+      <w:r>
+        <w:rPr>
+          <w:rFonts w:ascii="Arial" w:hAnsi="Arial" w:cs="Arial"/>
+          <w:sz w:val="24"/>
+          <w:szCs w:val="24"/>
+        </w:rPr>
+        <w:t>By</w:t>
+      </w:r>
+      <w:proofErr w:type="gramEnd"/>
+      <w:r>
+        <w:rPr>
+          <w:rFonts w:ascii="Arial" w:hAnsi="Arial" w:cs="Arial"/>
+          <w:sz w:val="24"/>
+          <w:szCs w:val="24"/>
+        </w:rPr>
+        <w:t xml:space="preserve"> Expecting Text, Just …TODO</w:t>
+      </w:r>
+    </w:p>
+    <w:p>
+      <w:pPr>
+        <w:rPr>
+          <w:rFonts w:ascii="Arial" w:hAnsi="Arial" w:cs="Arial"/>
+          <w:sz w:val="24"/>
+          <w:szCs w:val="24"/>
+        </w:rPr>
+      </w:pPr>
+      <w:r>
+        <w:rPr>
+          <w:rFonts w:ascii="Arial" w:hAnsi="Arial" w:cs="Arial"/>
+          <w:sz w:val="24"/>
+          <w:szCs w:val="24"/>
+        </w:rPr>
+        <w:t xml:space="preserve">This is a NS LLM, a </w:t>
+      </w:r>
+      <w:proofErr w:type="gramStart"/>
+      <w:r>
+        <w:rPr>
+          <w:rFonts w:ascii="Arial" w:hAnsi="Arial" w:cs="Arial"/>
+          <w:sz w:val="24"/>
+          <w:szCs w:val="24"/>
+        </w:rPr>
+        <w:t>brand new</w:t>
+      </w:r>
+      <w:proofErr w:type="gramEnd"/>
+      <w:r>
+        <w:rPr>
+          <w:rFonts w:ascii="Arial" w:hAnsi="Arial" w:cs="Arial"/>
+          <w:sz w:val="24"/>
+          <w:szCs w:val="24"/>
+        </w:rPr>
+        <w:t xml:space="preserve"> type of LLM model. It stands for ‘Not So Large Language Model’. And this is an innovative science that allows you to run an LLM to answer all your data science, ML or AI related questions…</w:t>
+      </w:r>
+    </w:p>
+    <w:p>
+      <w:pPr>
+        <w:rPr>
+          <w:rFonts w:ascii="Arial" w:hAnsi="Arial" w:cs="Arial"/>
+          <w:sz w:val="24"/>
+          <w:szCs w:val="24"/>
+        </w:rPr>
+      </w:pPr>
+      <w:r>
+        <w:rPr>
+          <w:rFonts w:ascii="Arial" w:hAnsi="Arial" w:cs="Arial"/>
+          <w:sz w:val="24"/>
+          <w:szCs w:val="24"/>
+        </w:rPr>
+        <w:t xml:space="preserve">But before we get into this, the HR </w:t>
+      </w:r>
+      <w:proofErr w:type="spellStart"/>
+      <w:r>
+        <w:rPr>
+          <w:rFonts w:ascii="Arial" w:hAnsi="Arial" w:cs="Arial"/>
+          <w:sz w:val="24"/>
+          <w:szCs w:val="24"/>
+        </w:rPr>
+        <w:t>tannie</w:t>
+      </w:r>
+      <w:proofErr w:type="spellEnd"/>
+      <w:r>
+        <w:rPr>
+          <w:rFonts w:ascii="Arial" w:hAnsi="Arial" w:cs="Arial"/>
+          <w:sz w:val="24"/>
+          <w:szCs w:val="24"/>
+        </w:rPr>
+        <w:t xml:space="preserve"> has been on my ass. Something about “Data Ethics”, have no idea what that means, </w:t>
+      </w:r>
+      <w:proofErr w:type="gramStart"/>
+      <w:r>
+        <w:rPr>
+          <w:rFonts w:ascii="Arial" w:hAnsi="Arial" w:cs="Arial"/>
+          <w:sz w:val="24"/>
+          <w:szCs w:val="24"/>
+        </w:rPr>
+        <w:t>and,</w:t>
+      </w:r>
+      <w:proofErr w:type="gramEnd"/>
+      <w:r>
+        <w:rPr>
+          <w:rFonts w:ascii="Arial" w:hAnsi="Arial" w:cs="Arial"/>
+          <w:sz w:val="24"/>
+          <w:szCs w:val="24"/>
+        </w:rPr>
+        <w:t xml:space="preserve"> “Legal Obligation to be ethical” or something. I hand you over to my chief ethics officer Stephan </w:t>
+      </w:r>
+      <w:proofErr w:type="spellStart"/>
+      <w:r>
+        <w:rPr>
+          <w:rFonts w:ascii="Arial" w:hAnsi="Arial" w:cs="Arial"/>
+          <w:sz w:val="24"/>
+          <w:szCs w:val="24"/>
+        </w:rPr>
+        <w:t>delport</w:t>
+      </w:r>
+      <w:proofErr w:type="spellEnd"/>
+      <w:r>
+        <w:rPr>
+          <w:rFonts w:ascii="Arial" w:hAnsi="Arial" w:cs="Arial"/>
+          <w:sz w:val="24"/>
+          <w:szCs w:val="24"/>
+        </w:rPr>
+        <w:t>.</w:t>
       </w:r>
     </w:p>
     <w:p>
@@ -383,7 +567,25 @@
           <w:sz w:val="24"/>
           <w:szCs w:val="24"/>
         </w:rPr>
-        <w:t>Explanation of where and how data was scraped. Joke about all of the effort and restrictions of scraping public domains and how much effort it is to get around it.</w:t>
+        <w:t xml:space="preserve">Explanation of where and how data was scraped. Joke about </w:t>
+      </w:r>
+      <w:proofErr w:type="gramStart"/>
+      <w:r>
+        <w:rPr>
+          <w:rFonts w:ascii="Arial" w:hAnsi="Arial" w:cs="Arial"/>
+          <w:sz w:val="24"/>
+          <w:szCs w:val="24"/>
+        </w:rPr>
+        <w:t>all of</w:t>
+      </w:r>
+      <w:proofErr w:type="gramEnd"/>
+      <w:r>
+        <w:rPr>
+          <w:rFonts w:ascii="Arial" w:hAnsi="Arial" w:cs="Arial"/>
+          <w:sz w:val="24"/>
+          <w:szCs w:val="24"/>
+        </w:rPr>
+        <w:t xml:space="preserve"> the effort and restrictions of scraping public domains and how much effort it is to get around it.</w:t>
       </w:r>
     </w:p>
     <w:p>
@@ -581,13 +783,23 @@
           <w:szCs w:val="24"/>
         </w:rPr>
       </w:pPr>
-      <w:r>
-        <w:rPr>
-          <w:rFonts w:ascii="Arial" w:hAnsi="Arial" w:cs="Arial"/>
-          <w:sz w:val="24"/>
-          <w:szCs w:val="24"/>
-        </w:rPr>
-        <w:t>Wthical principles we used…</w:t>
+      <w:proofErr w:type="spellStart"/>
+      <w:r>
+        <w:rPr>
+          <w:rFonts w:ascii="Arial" w:hAnsi="Arial" w:cs="Arial"/>
+          <w:sz w:val="24"/>
+          <w:szCs w:val="24"/>
+        </w:rPr>
+        <w:t>Wthical</w:t>
+      </w:r>
+      <w:proofErr w:type="spellEnd"/>
+      <w:r>
+        <w:rPr>
+          <w:rFonts w:ascii="Arial" w:hAnsi="Arial" w:cs="Arial"/>
+          <w:sz w:val="24"/>
+          <w:szCs w:val="24"/>
+        </w:rPr>
+        <w:t xml:space="preserve"> principles we used…</w:t>
       </w:r>
     </w:p>
     <w:p>
@@ -621,7 +833,27 @@
           <w:sz w:val="24"/>
           <w:szCs w:val="24"/>
         </w:rPr>
-        <w:t>Sarcastic Jokes about ethics and that we ‘we forced to implement these ’ as AI cant take over humans yet</w:t>
+        <w:t xml:space="preserve">Sarcastic Jokes about ethics and that we ‘we forced to implement these ’ as AI </w:t>
+      </w:r>
+      <w:proofErr w:type="spellStart"/>
+      <w:proofErr w:type="gramStart"/>
+      <w:r>
+        <w:rPr>
+          <w:rFonts w:ascii="Arial" w:hAnsi="Arial" w:cs="Arial"/>
+          <w:sz w:val="24"/>
+          <w:szCs w:val="24"/>
+        </w:rPr>
+        <w:t>cant</w:t>
+      </w:r>
+      <w:proofErr w:type="spellEnd"/>
+      <w:proofErr w:type="gramEnd"/>
+      <w:r>
+        <w:rPr>
+          <w:rFonts w:ascii="Arial" w:hAnsi="Arial" w:cs="Arial"/>
+          <w:sz w:val="24"/>
+          <w:szCs w:val="24"/>
+        </w:rPr>
+        <w:t xml:space="preserve"> take over humans yet</w:t>
       </w:r>
     </w:p>
     <w:p>
@@ -706,13 +938,23 @@
         </w:rPr>
         <w:t xml:space="preserve">Speak about Llama model. Training time, </w:t>
       </w:r>
-      <w:r>
-        <w:rPr>
-          <w:rFonts w:ascii="Arial" w:hAnsi="Arial" w:cs="Arial"/>
-          <w:sz w:val="24"/>
-          <w:szCs w:val="24"/>
-        </w:rPr>
-        <w:t>amount of parameters. Complexity. Runtime. Model architecture and brief overview of how it works.</w:t>
+      <w:proofErr w:type="gramStart"/>
+      <w:r>
+        <w:rPr>
+          <w:rFonts w:ascii="Arial" w:hAnsi="Arial" w:cs="Arial"/>
+          <w:sz w:val="24"/>
+          <w:szCs w:val="24"/>
+        </w:rPr>
+        <w:t>amount</w:t>
+      </w:r>
+      <w:proofErr w:type="gramEnd"/>
+      <w:r>
+        <w:rPr>
+          <w:rFonts w:ascii="Arial" w:hAnsi="Arial" w:cs="Arial"/>
+          <w:sz w:val="24"/>
+          <w:szCs w:val="24"/>
+        </w:rPr>
+        <w:t xml:space="preserve"> of parameters. Complexity. Runtime. Model architecture and brief overview of how it works.</w:t>
       </w:r>
     </w:p>
     <w:p>
@@ -776,8 +1018,18 @@
           <w:sz w:val="24"/>
           <w:szCs w:val="24"/>
         </w:rPr>
-        <w:t>What it is, how its implemented, how it works etc..</w:t>
-      </w:r>
+        <w:t xml:space="preserve">What it is, how its implemented, how it works </w:t>
+      </w:r>
+      <w:proofErr w:type="gramStart"/>
+      <w:r>
+        <w:rPr>
+          <w:rFonts w:ascii="Arial" w:hAnsi="Arial" w:cs="Arial"/>
+          <w:sz w:val="24"/>
+          <w:szCs w:val="24"/>
+        </w:rPr>
+        <w:t>etc..</w:t>
+      </w:r>
+      <w:proofErr w:type="gramEnd"/>
     </w:p>
     <w:p>
       <w:pPr>
@@ -806,37 +1058,10 @@
           <w:sz w:val="28"/>
           <w:szCs w:val="28"/>
         </w:rPr>
-        <w:t>Slide 9: UnSloth Optimization (Andre) Medium</w:t>
-      </w:r>
-    </w:p>
-    <w:p>
-      <w:pPr>
-        <w:rPr>
-          <w:rFonts w:ascii="Arial" w:hAnsi="Arial" w:cs="Arial"/>
-          <w:sz w:val="24"/>
-          <w:szCs w:val="24"/>
-        </w:rPr>
-      </w:pPr>
-      <w:r>
-        <w:rPr>
-          <w:rFonts w:ascii="Arial" w:hAnsi="Arial" w:cs="Arial"/>
-          <w:sz w:val="24"/>
-          <w:szCs w:val="24"/>
-        </w:rPr>
-        <w:t>What it is, how it works, memory distribution to allow laptops to run it, optimization</w:t>
-      </w:r>
-    </w:p>
-    <w:p>
-      <w:pPr>
-        <w:rPr>
-          <w:rFonts w:ascii="Arial" w:hAnsi="Arial" w:cs="Arial"/>
-          <w:sz w:val="24"/>
-          <w:szCs w:val="24"/>
-        </w:rPr>
-      </w:pPr>
-    </w:p>
-    <w:p>
-      <w:pPr>
+        <w:t xml:space="preserve">Slide 9: </w:t>
+      </w:r>
+      <w:proofErr w:type="spellStart"/>
+      <w:r>
         <w:rPr>
           <w:rFonts w:ascii="Arial" w:hAnsi="Arial" w:cs="Arial"/>
           <w:b/>
@@ -844,7 +1069,9 @@
           <w:sz w:val="28"/>
           <w:szCs w:val="28"/>
         </w:rPr>
-      </w:pPr>
+        <w:t>UnSloth</w:t>
+      </w:r>
+      <w:proofErr w:type="spellEnd"/>
       <w:r>
         <w:rPr>
           <w:rFonts w:ascii="Arial" w:hAnsi="Arial" w:cs="Arial"/>
@@ -853,9 +1080,37 @@
           <w:sz w:val="28"/>
           <w:szCs w:val="28"/>
         </w:rPr>
-        <w:t>Slide 1</w:t>
-      </w:r>
-      <w:r>
+        <w:t xml:space="preserve"> Optimization (Andre) Medium</w:t>
+      </w:r>
+    </w:p>
+    <w:p>
+      <w:pPr>
+        <w:rPr>
+          <w:rFonts w:ascii="Arial" w:hAnsi="Arial" w:cs="Arial"/>
+          <w:sz w:val="24"/>
+          <w:szCs w:val="24"/>
+        </w:rPr>
+      </w:pPr>
+      <w:r>
+        <w:rPr>
+          <w:rFonts w:ascii="Arial" w:hAnsi="Arial" w:cs="Arial"/>
+          <w:sz w:val="24"/>
+          <w:szCs w:val="24"/>
+        </w:rPr>
+        <w:t>What it is, how it works, memory distribution to allow laptops to run it, optimization</w:t>
+      </w:r>
+    </w:p>
+    <w:p>
+      <w:pPr>
+        <w:rPr>
+          <w:rFonts w:ascii="Arial" w:hAnsi="Arial" w:cs="Arial"/>
+          <w:sz w:val="24"/>
+          <w:szCs w:val="24"/>
+        </w:rPr>
+      </w:pPr>
+    </w:p>
+    <w:p>
+      <w:pPr>
         <w:rPr>
           <w:rFonts w:ascii="Arial" w:hAnsi="Arial" w:cs="Arial"/>
           <w:b/>
@@ -863,8 +1118,7 @@
           <w:sz w:val="28"/>
           <w:szCs w:val="28"/>
         </w:rPr>
-        <w:t>0</w:t>
-      </w:r>
+      </w:pPr>
       <w:r>
         <w:rPr>
           <w:rFonts w:ascii="Arial" w:hAnsi="Arial" w:cs="Arial"/>
@@ -873,7 +1127,7 @@
           <w:sz w:val="28"/>
           <w:szCs w:val="28"/>
         </w:rPr>
-        <w:t xml:space="preserve"> </w:t>
+        <w:t>Slide 1</w:t>
       </w:r>
       <w:r>
         <w:rPr>
@@ -883,7 +1137,7 @@
           <w:sz w:val="28"/>
           <w:szCs w:val="28"/>
         </w:rPr>
-        <w:t>Kaggle Cloud to Train</w:t>
+        <w:t>0</w:t>
       </w:r>
       <w:r>
         <w:rPr>
@@ -893,37 +1147,9 @@
           <w:sz w:val="28"/>
           <w:szCs w:val="28"/>
         </w:rPr>
-        <w:t xml:space="preserve"> (Arlo)</w:t>
-      </w:r>
-    </w:p>
-    <w:p>
-      <w:pPr>
-        <w:rPr>
-          <w:rFonts w:ascii="Arial" w:hAnsi="Arial" w:cs="Arial"/>
-          <w:sz w:val="24"/>
-          <w:szCs w:val="24"/>
-        </w:rPr>
-      </w:pPr>
-      <w:r>
-        <w:rPr>
-          <w:rFonts w:ascii="Arial" w:hAnsi="Arial" w:cs="Arial"/>
-          <w:sz w:val="24"/>
-          <w:szCs w:val="24"/>
-        </w:rPr>
-        <w:t>Info on Kaggle Cloud</w:t>
-      </w:r>
-    </w:p>
-    <w:p>
-      <w:pPr>
-        <w:rPr>
-          <w:rFonts w:ascii="Arial" w:hAnsi="Arial" w:cs="Arial"/>
-          <w:sz w:val="24"/>
-          <w:szCs w:val="24"/>
-        </w:rPr>
-      </w:pPr>
-    </w:p>
-    <w:p>
-      <w:pPr>
+        <w:t xml:space="preserve"> </w:t>
+      </w:r>
+      <w:r>
         <w:rPr>
           <w:rFonts w:ascii="Arial" w:hAnsi="Arial" w:cs="Arial"/>
           <w:b/>
@@ -931,8 +1157,37 @@
           <w:sz w:val="28"/>
           <w:szCs w:val="28"/>
         </w:rPr>
-      </w:pPr>
-      <w:r>
+        <w:t>Kaggle Cloud to Train (Arlo)</w:t>
+      </w:r>
+    </w:p>
+    <w:p>
+      <w:pPr>
+        <w:rPr>
+          <w:rFonts w:ascii="Arial" w:hAnsi="Arial" w:cs="Arial"/>
+          <w:sz w:val="24"/>
+          <w:szCs w:val="24"/>
+        </w:rPr>
+      </w:pPr>
+      <w:r>
+        <w:rPr>
+          <w:rFonts w:ascii="Arial" w:hAnsi="Arial" w:cs="Arial"/>
+          <w:sz w:val="24"/>
+          <w:szCs w:val="24"/>
+        </w:rPr>
+        <w:t>Info on Kaggle Cloud</w:t>
+      </w:r>
+    </w:p>
+    <w:p>
+      <w:pPr>
+        <w:rPr>
+          <w:rFonts w:ascii="Arial" w:hAnsi="Arial" w:cs="Arial"/>
+          <w:sz w:val="24"/>
+          <w:szCs w:val="24"/>
+        </w:rPr>
+      </w:pPr>
+    </w:p>
+    <w:p>
+      <w:pPr>
         <w:rPr>
           <w:rFonts w:ascii="Arial" w:hAnsi="Arial" w:cs="Arial"/>
           <w:b/>
@@ -940,8 +1195,7 @@
           <w:sz w:val="28"/>
           <w:szCs w:val="28"/>
         </w:rPr>
-        <w:t xml:space="preserve">Slide </w:t>
-      </w:r>
+      </w:pPr>
       <w:r>
         <w:rPr>
           <w:rFonts w:ascii="Arial" w:hAnsi="Arial" w:cs="Arial"/>
@@ -950,7 +1204,7 @@
           <w:sz w:val="28"/>
           <w:szCs w:val="28"/>
         </w:rPr>
-        <w:t>11</w:t>
+        <w:t xml:space="preserve">Slide </w:t>
       </w:r>
       <w:r>
         <w:rPr>
@@ -960,7 +1214,7 @@
           <w:sz w:val="28"/>
           <w:szCs w:val="28"/>
         </w:rPr>
-        <w:t>: The model in Practice (Arlo</w:t>
+        <w:t>11</w:t>
       </w:r>
       <w:r>
         <w:rPr>
@@ -970,7 +1224,7 @@
           <w:sz w:val="28"/>
           <w:szCs w:val="28"/>
         </w:rPr>
-        <w:t xml:space="preserve">, Stephan, </w:t>
+        <w:t>: The model in Practice (Arlo</w:t>
       </w:r>
       <w:r>
         <w:rPr>
@@ -980,7 +1234,7 @@
           <w:sz w:val="28"/>
           <w:szCs w:val="28"/>
         </w:rPr>
-        <w:t>Andre</w:t>
+        <w:t xml:space="preserve">, Stephan, </w:t>
       </w:r>
       <w:r>
         <w:rPr>
@@ -990,6 +1244,16 @@
           <w:sz w:val="28"/>
           <w:szCs w:val="28"/>
         </w:rPr>
+        <w:t>Andre</w:t>
+      </w:r>
+      <w:r>
+        <w:rPr>
+          <w:rFonts w:ascii="Arial" w:hAnsi="Arial" w:cs="Arial"/>
+          <w:b/>
+          <w:bCs/>
+          <w:sz w:val="28"/>
+          <w:szCs w:val="28"/>
+        </w:rPr>
         <w:t>) Medium</w:t>
       </w:r>
     </w:p>
@@ -1024,7 +1288,25 @@
           <w:sz w:val="24"/>
           <w:szCs w:val="24"/>
         </w:rPr>
-        <w:t>Show practical inference example. Then ask class for their own prompts to use on ur own model.</w:t>
+        <w:t xml:space="preserve">Show practical inference example. Then ask class for their own prompts to use on </w:t>
+      </w:r>
+      <w:proofErr w:type="spellStart"/>
+      <w:r>
+        <w:rPr>
+          <w:rFonts w:ascii="Arial" w:hAnsi="Arial" w:cs="Arial"/>
+          <w:sz w:val="24"/>
+          <w:szCs w:val="24"/>
+        </w:rPr>
+        <w:t>ur</w:t>
+      </w:r>
+      <w:proofErr w:type="spellEnd"/>
+      <w:r>
+        <w:rPr>
+          <w:rFonts w:ascii="Arial" w:hAnsi="Arial" w:cs="Arial"/>
+          <w:sz w:val="24"/>
+          <w:szCs w:val="24"/>
+        </w:rPr>
+        <w:t xml:space="preserve"> own model.</w:t>
       </w:r>
     </w:p>
     <w:p>
@@ -1101,8 +1383,53 @@
           <w:sz w:val="24"/>
           <w:szCs w:val="24"/>
         </w:rPr>
-        <w:lastRenderedPageBreak/>
-        <w:t>Stephan prompt demo. Still in beta..no gui. (forget definition…ask model)…also ask class for prompt</w:t>
+        <w:t xml:space="preserve">Stephan prompt demo. Still in </w:t>
+      </w:r>
+      <w:proofErr w:type="spellStart"/>
+      <w:proofErr w:type="gramStart"/>
+      <w:r>
+        <w:rPr>
+          <w:rFonts w:ascii="Arial" w:hAnsi="Arial" w:cs="Arial"/>
+          <w:sz w:val="24"/>
+          <w:szCs w:val="24"/>
+        </w:rPr>
+        <w:t>beta..</w:t>
+      </w:r>
+      <w:proofErr w:type="gramEnd"/>
+      <w:r>
+        <w:rPr>
+          <w:rFonts w:ascii="Arial" w:hAnsi="Arial" w:cs="Arial"/>
+          <w:sz w:val="24"/>
+          <w:szCs w:val="24"/>
+        </w:rPr>
+        <w:t>no</w:t>
+      </w:r>
+      <w:proofErr w:type="spellEnd"/>
+      <w:r>
+        <w:rPr>
+          <w:rFonts w:ascii="Arial" w:hAnsi="Arial" w:cs="Arial"/>
+          <w:sz w:val="24"/>
+          <w:szCs w:val="24"/>
+        </w:rPr>
+        <w:t xml:space="preserve"> </w:t>
+      </w:r>
+      <w:proofErr w:type="spellStart"/>
+      <w:r>
+        <w:rPr>
+          <w:rFonts w:ascii="Arial" w:hAnsi="Arial" w:cs="Arial"/>
+          <w:sz w:val="24"/>
+          <w:szCs w:val="24"/>
+        </w:rPr>
+        <w:t>gui</w:t>
+      </w:r>
+      <w:proofErr w:type="spellEnd"/>
+      <w:r>
+        <w:rPr>
+          <w:rFonts w:ascii="Arial" w:hAnsi="Arial" w:cs="Arial"/>
+          <w:sz w:val="24"/>
+          <w:szCs w:val="24"/>
+        </w:rPr>
+        <w:t>. (forget definition…ask model)…also ask class for prompt</w:t>
       </w:r>
     </w:p>
     <w:p>
@@ -1140,7 +1467,45 @@
           <w:sz w:val="24"/>
           <w:szCs w:val="24"/>
         </w:rPr>
-        <w:t>Arlo says we are hiring, we recently had a new position open up, what was the guys name that left again?? It was Evan right?</w:t>
+        <w:t xml:space="preserve">Arlo says we are hiring, we recently had a new position open up, what was the </w:t>
+      </w:r>
+      <w:proofErr w:type="spellStart"/>
+      <w:proofErr w:type="gramStart"/>
+      <w:r>
+        <w:rPr>
+          <w:rFonts w:ascii="Arial" w:hAnsi="Arial" w:cs="Arial"/>
+          <w:sz w:val="24"/>
+          <w:szCs w:val="24"/>
+        </w:rPr>
+        <w:t>guys</w:t>
+      </w:r>
+      <w:proofErr w:type="spellEnd"/>
+      <w:proofErr w:type="gramEnd"/>
+      <w:r>
+        <w:rPr>
+          <w:rFonts w:ascii="Arial" w:hAnsi="Arial" w:cs="Arial"/>
+          <w:sz w:val="24"/>
+          <w:szCs w:val="24"/>
+        </w:rPr>
+        <w:t xml:space="preserve"> name that left again?? It was </w:t>
+      </w:r>
+      <w:proofErr w:type="gramStart"/>
+      <w:r>
+        <w:rPr>
+          <w:rFonts w:ascii="Arial" w:hAnsi="Arial" w:cs="Arial"/>
+          <w:sz w:val="24"/>
+          <w:szCs w:val="24"/>
+        </w:rPr>
+        <w:t>Evan</w:t>
+      </w:r>
+      <w:proofErr w:type="gramEnd"/>
+      <w:r>
+        <w:rPr>
+          <w:rFonts w:ascii="Arial" w:hAnsi="Arial" w:cs="Arial"/>
+          <w:sz w:val="24"/>
+          <w:szCs w:val="24"/>
+        </w:rPr>
+        <w:t xml:space="preserve"> right?</w:t>
       </w:r>
       <w:r>
         <w:rPr>
@@ -1209,7 +1574,61 @@
           <w:sz w:val="24"/>
           <w:szCs w:val="24"/>
         </w:rPr>
-        <w:t>Arlo: Ag ja shame he’ll be missed,he was a good ou, he clearly couldn’t handle our incredibly intensive working hours.</w:t>
+        <w:t xml:space="preserve">Arlo: Ag </w:t>
+      </w:r>
+      <w:proofErr w:type="spellStart"/>
+      <w:r>
+        <w:rPr>
+          <w:rFonts w:ascii="Arial" w:hAnsi="Arial" w:cs="Arial"/>
+          <w:sz w:val="24"/>
+          <w:szCs w:val="24"/>
+        </w:rPr>
+        <w:t>ja</w:t>
+      </w:r>
+      <w:proofErr w:type="spellEnd"/>
+      <w:r>
+        <w:rPr>
+          <w:rFonts w:ascii="Arial" w:hAnsi="Arial" w:cs="Arial"/>
+          <w:sz w:val="24"/>
+          <w:szCs w:val="24"/>
+        </w:rPr>
+        <w:t xml:space="preserve"> shame he’ll be </w:t>
+      </w:r>
+      <w:proofErr w:type="spellStart"/>
+      <w:r>
+        <w:rPr>
+          <w:rFonts w:ascii="Arial" w:hAnsi="Arial" w:cs="Arial"/>
+          <w:sz w:val="24"/>
+          <w:szCs w:val="24"/>
+        </w:rPr>
+        <w:t>missed,he</w:t>
+      </w:r>
+      <w:proofErr w:type="spellEnd"/>
+      <w:r>
+        <w:rPr>
+          <w:rFonts w:ascii="Arial" w:hAnsi="Arial" w:cs="Arial"/>
+          <w:sz w:val="24"/>
+          <w:szCs w:val="24"/>
+        </w:rPr>
+        <w:t xml:space="preserve"> was a good </w:t>
+      </w:r>
+      <w:proofErr w:type="spellStart"/>
+      <w:r>
+        <w:rPr>
+          <w:rFonts w:ascii="Arial" w:hAnsi="Arial" w:cs="Arial"/>
+          <w:sz w:val="24"/>
+          <w:szCs w:val="24"/>
+        </w:rPr>
+        <w:t>ou</w:t>
+      </w:r>
+      <w:proofErr w:type="spellEnd"/>
+      <w:r>
+        <w:rPr>
+          <w:rFonts w:ascii="Arial" w:hAnsi="Arial" w:cs="Arial"/>
+          <w:sz w:val="24"/>
+          <w:szCs w:val="24"/>
+        </w:rPr>
+        <w:t>, he clearly couldn’t handle our incredibly intensive working hours.</w:t>
       </w:r>
     </w:p>
     <w:p>
@@ -1227,6 +1646,1202 @@
           <w:szCs w:val="24"/>
         </w:rPr>
         <w:t xml:space="preserve"> </w:t>
+      </w:r>
+    </w:p>
+    <w:p>
+      <w:pPr>
+        <w:rPr>
+          <w:rFonts w:ascii="Arial" w:hAnsi="Arial" w:cs="Arial"/>
+          <w:sz w:val="24"/>
+          <w:szCs w:val="24"/>
+        </w:rPr>
+      </w:pPr>
+    </w:p>
+    <w:p>
+      <w:pPr>
+        <w:rPr>
+          <w:rFonts w:ascii="Arial" w:hAnsi="Arial" w:cs="Arial"/>
+          <w:sz w:val="24"/>
+          <w:szCs w:val="24"/>
+        </w:rPr>
+      </w:pPr>
+      <w:r>
+        <w:rPr>
+          <w:rFonts w:ascii="Arial" w:hAnsi="Arial" w:cs="Arial"/>
+          <w:sz w:val="24"/>
+          <w:szCs w:val="24"/>
+        </w:rPr>
+        <w:t>Slide 4:</w:t>
+      </w:r>
+    </w:p>
+    <w:p>
+      <w:pPr>
+        <w:rPr>
+          <w:rFonts w:ascii="Arial" w:hAnsi="Arial" w:cs="Arial"/>
+          <w:sz w:val="24"/>
+          <w:szCs w:val="24"/>
+        </w:rPr>
+      </w:pPr>
+      <w:r>
+        <w:rPr>
+          <w:rFonts w:ascii="Arial" w:hAnsi="Arial" w:cs="Arial"/>
+          <w:sz w:val="24"/>
+          <w:szCs w:val="24"/>
+        </w:rPr>
+        <w:t xml:space="preserve">I’m quite confused why we I was tasked with scraping our data after I received 0% for the </w:t>
+      </w:r>
+      <w:proofErr w:type="spellStart"/>
+      <w:r>
+        <w:rPr>
+          <w:rFonts w:ascii="Arial" w:hAnsi="Arial" w:cs="Arial"/>
+          <w:sz w:val="24"/>
+          <w:szCs w:val="24"/>
+        </w:rPr>
+        <w:t>webscraper</w:t>
+      </w:r>
+      <w:proofErr w:type="spellEnd"/>
+      <w:r>
+        <w:rPr>
+          <w:rFonts w:ascii="Arial" w:hAnsi="Arial" w:cs="Arial"/>
+          <w:sz w:val="24"/>
+          <w:szCs w:val="24"/>
+        </w:rPr>
+        <w:t xml:space="preserve"> project in Computer Science 343, but here we are.</w:t>
+      </w:r>
+    </w:p>
+    <w:p>
+      <w:pPr>
+        <w:rPr>
+          <w:rFonts w:ascii="Arial" w:hAnsi="Arial" w:cs="Arial"/>
+          <w:sz w:val="24"/>
+          <w:szCs w:val="24"/>
+        </w:rPr>
+      </w:pPr>
+    </w:p>
+    <w:p>
+      <w:pPr>
+        <w:rPr>
+          <w:rFonts w:ascii="Arial" w:hAnsi="Arial" w:cs="Arial"/>
+          <w:sz w:val="24"/>
+          <w:szCs w:val="24"/>
+        </w:rPr>
+      </w:pPr>
+      <w:r>
+        <w:rPr>
+          <w:rFonts w:ascii="Arial" w:hAnsi="Arial" w:cs="Arial"/>
+          <w:sz w:val="24"/>
+          <w:szCs w:val="24"/>
+        </w:rPr>
+        <w:t>What is cross validated and that it is part of the Stack Exchange network.</w:t>
+      </w:r>
+    </w:p>
+    <w:p>
+      <w:pPr>
+        <w:rPr>
+          <w:rFonts w:ascii="Arial" w:hAnsi="Arial" w:cs="Arial"/>
+          <w:sz w:val="24"/>
+          <w:szCs w:val="24"/>
+        </w:rPr>
+      </w:pPr>
+    </w:p>
+    <w:p>
+      <w:pPr>
+        <w:rPr>
+          <w:rFonts w:ascii="Arial" w:hAnsi="Arial" w:cs="Arial"/>
+          <w:sz w:val="24"/>
+          <w:szCs w:val="24"/>
+        </w:rPr>
+      </w:pPr>
+      <w:r>
+        <w:rPr>
+          <w:rFonts w:ascii="Arial" w:hAnsi="Arial" w:cs="Arial"/>
+          <w:sz w:val="24"/>
+          <w:szCs w:val="24"/>
+        </w:rPr>
+        <w:t xml:space="preserve">Ever-expanding field of data science and not at all easy to keep up with </w:t>
+      </w:r>
+      <w:proofErr w:type="gramStart"/>
+      <w:r>
+        <w:rPr>
+          <w:rFonts w:ascii="Arial" w:hAnsi="Arial" w:cs="Arial"/>
+          <w:sz w:val="24"/>
+          <w:szCs w:val="24"/>
+        </w:rPr>
+        <w:t>all of</w:t>
+      </w:r>
+      <w:proofErr w:type="gramEnd"/>
+      <w:r>
+        <w:rPr>
+          <w:rFonts w:ascii="Arial" w:hAnsi="Arial" w:cs="Arial"/>
+          <w:sz w:val="24"/>
+          <w:szCs w:val="24"/>
+        </w:rPr>
+        <w:t xml:space="preserve"> the new ideas and implementations in the machine learning and statistics fields. Cross validated can be used as a platform to ask questions and find:</w:t>
+      </w:r>
+    </w:p>
+    <w:p>
+      <w:pPr>
+        <w:rPr>
+          <w:rFonts w:ascii="Arial" w:hAnsi="Arial" w:cs="Arial"/>
+          <w:sz w:val="24"/>
+          <w:szCs w:val="24"/>
+        </w:rPr>
+      </w:pPr>
+      <w:r>
+        <w:rPr>
+          <w:rFonts w:ascii="Arial" w:hAnsi="Arial" w:cs="Arial"/>
+          <w:sz w:val="24"/>
+          <w:szCs w:val="24"/>
+        </w:rPr>
+        <w:t>Bullets</w:t>
+      </w:r>
+    </w:p>
+    <w:p>
+      <w:pPr>
+        <w:rPr>
+          <w:rFonts w:ascii="Arial" w:hAnsi="Arial" w:cs="Arial"/>
+          <w:sz w:val="24"/>
+          <w:szCs w:val="24"/>
+        </w:rPr>
+      </w:pPr>
+    </w:p>
+    <w:p>
+      <w:pPr>
+        <w:rPr>
+          <w:rFonts w:ascii="Arial" w:hAnsi="Arial" w:cs="Arial"/>
+          <w:sz w:val="24"/>
+          <w:szCs w:val="24"/>
+        </w:rPr>
+      </w:pPr>
+      <w:r>
+        <w:rPr>
+          <w:rFonts w:ascii="Arial" w:hAnsi="Arial" w:cs="Arial"/>
+          <w:sz w:val="24"/>
+          <w:szCs w:val="24"/>
+        </w:rPr>
+        <w:t>Slide 5:</w:t>
+      </w:r>
+    </w:p>
+    <w:p>
+      <w:pPr>
+        <w:rPr>
+          <w:rFonts w:ascii="Arial" w:hAnsi="Arial" w:cs="Arial"/>
+          <w:sz w:val="24"/>
+          <w:szCs w:val="24"/>
+        </w:rPr>
+      </w:pPr>
+      <w:r>
+        <w:rPr>
+          <w:rFonts w:ascii="Arial" w:hAnsi="Arial" w:cs="Arial"/>
+          <w:sz w:val="24"/>
+          <w:szCs w:val="24"/>
+        </w:rPr>
+        <w:t>Objective was to gather insights of common challenges and solutions in data science.</w:t>
+      </w:r>
+    </w:p>
+    <w:p>
+      <w:pPr>
+        <w:rPr>
+          <w:rFonts w:ascii="Arial" w:hAnsi="Arial" w:cs="Arial"/>
+          <w:sz w:val="24"/>
+          <w:szCs w:val="24"/>
+        </w:rPr>
+      </w:pPr>
+    </w:p>
+    <w:p>
+      <w:pPr>
+        <w:rPr>
+          <w:rFonts w:ascii="Arial" w:hAnsi="Arial" w:cs="Arial"/>
+          <w:sz w:val="24"/>
+          <w:szCs w:val="24"/>
+        </w:rPr>
+      </w:pPr>
+      <w:r>
+        <w:rPr>
+          <w:rFonts w:ascii="Arial" w:hAnsi="Arial" w:cs="Arial"/>
+          <w:sz w:val="24"/>
+          <w:szCs w:val="24"/>
+        </w:rPr>
+        <w:t xml:space="preserve">We scraped the 39668 highest voted questions and answer pairs, where each answer was each </w:t>
+      </w:r>
+      <w:r>
+        <w:rPr>
+          <w:rFonts w:ascii="Arial" w:hAnsi="Arial" w:cs="Arial"/>
+          <w:sz w:val="24"/>
+          <w:szCs w:val="24"/>
+        </w:rPr>
+        <w:t>respective</w:t>
+      </w:r>
+      <w:r>
+        <w:rPr>
+          <w:rFonts w:ascii="Arial" w:hAnsi="Arial" w:cs="Arial"/>
+          <w:sz w:val="24"/>
+          <w:szCs w:val="24"/>
+        </w:rPr>
+        <w:t xml:space="preserve"> </w:t>
+      </w:r>
+      <w:r>
+        <w:rPr>
+          <w:rFonts w:ascii="Arial" w:hAnsi="Arial" w:cs="Arial"/>
+          <w:sz w:val="24"/>
+          <w:szCs w:val="24"/>
+        </w:rPr>
+        <w:t>question</w:t>
+      </w:r>
+      <w:r>
+        <w:rPr>
+          <w:rFonts w:ascii="Arial" w:hAnsi="Arial" w:cs="Arial"/>
+          <w:sz w:val="24"/>
+          <w:szCs w:val="24"/>
+        </w:rPr>
+        <w:t>’s most voted answer.</w:t>
+      </w:r>
+    </w:p>
+    <w:p>
+      <w:pPr>
+        <w:rPr>
+          <w:rFonts w:ascii="Arial" w:hAnsi="Arial" w:cs="Arial"/>
+          <w:sz w:val="24"/>
+          <w:szCs w:val="24"/>
+        </w:rPr>
+      </w:pPr>
+      <w:r>
+        <w:rPr>
+          <w:rFonts w:ascii="Arial" w:hAnsi="Arial" w:cs="Arial"/>
+          <w:sz w:val="24"/>
+          <w:szCs w:val="24"/>
+        </w:rPr>
+        <w:t>Only the content body of each question and answer was scraped.</w:t>
+      </w:r>
+    </w:p>
+    <w:p>
+      <w:pPr>
+        <w:rPr>
+          <w:rFonts w:ascii="Arial" w:hAnsi="Arial" w:cs="Arial"/>
+          <w:sz w:val="24"/>
+          <w:szCs w:val="24"/>
+        </w:rPr>
+      </w:pPr>
+      <w:r>
+        <w:rPr>
+          <w:rFonts w:ascii="Arial" w:hAnsi="Arial" w:cs="Arial"/>
+          <w:sz w:val="24"/>
+          <w:szCs w:val="24"/>
+        </w:rPr>
+        <w:t>Questions or answers that contained code blocks were ignored, meaning that our model can’t generate blocks of code. This was intentional however,</w:t>
+      </w:r>
+      <w:r>
+        <w:rPr>
+          <w:rFonts w:ascii="Arial" w:hAnsi="Arial" w:cs="Arial"/>
+          <w:sz w:val="24"/>
+          <w:szCs w:val="24"/>
+        </w:rPr>
+        <w:t xml:space="preserve"> because we had to think of other AI models such as ChatGPT</w:t>
+      </w:r>
+      <w:r>
+        <w:rPr>
+          <w:rFonts w:ascii="Arial" w:hAnsi="Arial" w:cs="Arial"/>
+          <w:sz w:val="24"/>
+          <w:szCs w:val="24"/>
+        </w:rPr>
+        <w:t xml:space="preserve"> and Gemini as they probably would have had to shut down if our model could also produce code.</w:t>
+      </w:r>
+    </w:p>
+    <w:p>
+      <w:pPr>
+        <w:rPr>
+          <w:rFonts w:ascii="Arial" w:hAnsi="Arial" w:cs="Arial"/>
+          <w:sz w:val="24"/>
+          <w:szCs w:val="24"/>
+        </w:rPr>
+      </w:pPr>
+    </w:p>
+    <w:p>
+      <w:pPr>
+        <w:rPr>
+          <w:rFonts w:ascii="Arial" w:hAnsi="Arial" w:cs="Arial"/>
+          <w:sz w:val="24"/>
+          <w:szCs w:val="24"/>
+        </w:rPr>
+      </w:pPr>
+      <w:r>
+        <w:rPr>
+          <w:rFonts w:ascii="Arial" w:hAnsi="Arial" w:cs="Arial"/>
+          <w:sz w:val="24"/>
+          <w:szCs w:val="24"/>
+        </w:rPr>
+        <w:t xml:space="preserve">Used </w:t>
+      </w:r>
+      <w:proofErr w:type="spellStart"/>
+      <w:r>
+        <w:rPr>
+          <w:rFonts w:ascii="Arial" w:hAnsi="Arial" w:cs="Arial"/>
+          <w:sz w:val="24"/>
+          <w:szCs w:val="24"/>
+        </w:rPr>
+        <w:t>Beautifulsoup</w:t>
+      </w:r>
+      <w:proofErr w:type="spellEnd"/>
+      <w:r>
+        <w:rPr>
+          <w:rFonts w:ascii="Arial" w:hAnsi="Arial" w:cs="Arial"/>
+          <w:sz w:val="24"/>
+          <w:szCs w:val="24"/>
+        </w:rPr>
+        <w:t xml:space="preserve"> to scrape the data and used an exponential backoff function</w:t>
+      </w:r>
+      <w:r>
+        <w:rPr>
+          <w:rFonts w:ascii="Arial" w:hAnsi="Arial" w:cs="Arial"/>
+          <w:sz w:val="24"/>
+          <w:szCs w:val="24"/>
+        </w:rPr>
+        <w:t xml:space="preserve"> for rate limiting</w:t>
+      </w:r>
+    </w:p>
+    <w:p>
+      <w:pPr>
+        <w:rPr>
+          <w:rFonts w:ascii="Arial" w:hAnsi="Arial" w:cs="Arial"/>
+          <w:sz w:val="24"/>
+          <w:szCs w:val="24"/>
+        </w:rPr>
+      </w:pPr>
+    </w:p>
+    <w:p>
+      <w:pPr>
+        <w:rPr>
+          <w:rFonts w:ascii="Arial" w:hAnsi="Arial" w:cs="Arial"/>
+          <w:sz w:val="24"/>
+          <w:szCs w:val="24"/>
+        </w:rPr>
+      </w:pPr>
+      <w:r>
+        <w:rPr>
+          <w:rFonts w:ascii="Arial" w:hAnsi="Arial" w:cs="Arial"/>
+          <w:sz w:val="24"/>
+          <w:szCs w:val="24"/>
+        </w:rPr>
+        <w:t>Slide 6:</w:t>
+      </w:r>
+    </w:p>
+    <w:p>
+      <w:pPr>
+        <w:rPr>
+          <w:rFonts w:ascii="Arial" w:hAnsi="Arial" w:cs="Arial"/>
+          <w:sz w:val="24"/>
+          <w:szCs w:val="24"/>
+        </w:rPr>
+      </w:pPr>
+      <w:r>
+        <w:rPr>
+          <w:rFonts w:ascii="Arial" w:hAnsi="Arial" w:cs="Arial"/>
+          <w:sz w:val="24"/>
+          <w:szCs w:val="24"/>
+        </w:rPr>
+        <w:t>Now time for everyone’s favourite part… Wrangling. Spending hours upon hours of sifting through almost 40000 questions and answer pairs to determine what was important and what should be left out.</w:t>
+      </w:r>
+    </w:p>
+    <w:p>
+      <w:pPr>
+        <w:rPr>
+          <w:rFonts w:ascii="Arial" w:hAnsi="Arial" w:cs="Arial"/>
+          <w:sz w:val="24"/>
+          <w:szCs w:val="24"/>
+        </w:rPr>
+      </w:pPr>
+    </w:p>
+    <w:p>
+      <w:pPr>
+        <w:rPr>
+          <w:rFonts w:ascii="Arial" w:hAnsi="Arial" w:cs="Arial"/>
+          <w:sz w:val="24"/>
+          <w:szCs w:val="24"/>
+        </w:rPr>
+      </w:pPr>
+      <w:r>
+        <w:rPr>
+          <w:rFonts w:ascii="Arial" w:hAnsi="Arial" w:cs="Arial"/>
+          <w:sz w:val="24"/>
+          <w:szCs w:val="24"/>
+        </w:rPr>
+        <w:t xml:space="preserve">We removed post notices contained in the body of questions that were either locked or closed, retained important HTML tags which contained relevant text </w:t>
+      </w:r>
+      <w:r>
+        <w:rPr>
+          <w:rFonts w:ascii="Arial" w:hAnsi="Arial" w:cs="Arial"/>
+          <w:sz w:val="24"/>
+          <w:szCs w:val="24"/>
+        </w:rPr>
+        <w:t>and then stripped these remaining HTML tags to extract plain text.</w:t>
+      </w:r>
+    </w:p>
+    <w:p>
+      <w:pPr>
+        <w:rPr>
+          <w:rFonts w:ascii="Arial" w:hAnsi="Arial" w:cs="Arial"/>
+          <w:sz w:val="24"/>
+          <w:szCs w:val="24"/>
+        </w:rPr>
+      </w:pPr>
+    </w:p>
+    <w:p>
+      <w:pPr>
+        <w:rPr>
+          <w:rFonts w:ascii="Arial" w:hAnsi="Arial" w:cs="Arial"/>
+          <w:sz w:val="24"/>
+          <w:szCs w:val="24"/>
+        </w:rPr>
+      </w:pPr>
+      <w:r>
+        <w:rPr>
+          <w:rFonts w:ascii="Arial" w:hAnsi="Arial" w:cs="Arial"/>
+          <w:sz w:val="24"/>
+          <w:szCs w:val="24"/>
+        </w:rPr>
+        <w:t xml:space="preserve">Some of the characters were also encoded as Unicode characters, which then </w:t>
+      </w:r>
+      <w:proofErr w:type="gramStart"/>
+      <w:r>
+        <w:rPr>
+          <w:rFonts w:ascii="Arial" w:hAnsi="Arial" w:cs="Arial"/>
+          <w:sz w:val="24"/>
+          <w:szCs w:val="24"/>
+        </w:rPr>
+        <w:t>has to</w:t>
+      </w:r>
+      <w:proofErr w:type="gramEnd"/>
+      <w:r>
+        <w:rPr>
+          <w:rFonts w:ascii="Arial" w:hAnsi="Arial" w:cs="Arial"/>
+          <w:sz w:val="24"/>
+          <w:szCs w:val="24"/>
+        </w:rPr>
+        <w:t xml:space="preserve"> be converted to either HTML or ASCII characters. Each </w:t>
+      </w:r>
+      <w:proofErr w:type="gramStart"/>
+      <w:r>
+        <w:rPr>
+          <w:rFonts w:ascii="Arial" w:hAnsi="Arial" w:cs="Arial"/>
+          <w:sz w:val="24"/>
+          <w:szCs w:val="24"/>
+        </w:rPr>
+        <w:t>question and answer</w:t>
+      </w:r>
+      <w:proofErr w:type="gramEnd"/>
+      <w:r>
+        <w:rPr>
+          <w:rFonts w:ascii="Arial" w:hAnsi="Arial" w:cs="Arial"/>
+          <w:sz w:val="24"/>
+          <w:szCs w:val="24"/>
+        </w:rPr>
+        <w:t xml:space="preserve"> pair was then structured into a list of </w:t>
+      </w:r>
+      <w:proofErr w:type="spellStart"/>
+      <w:r>
+        <w:rPr>
+          <w:rFonts w:ascii="Arial" w:hAnsi="Arial" w:cs="Arial"/>
+          <w:sz w:val="24"/>
+          <w:szCs w:val="24"/>
+        </w:rPr>
+        <w:t>dictonaries</w:t>
+      </w:r>
+      <w:proofErr w:type="spellEnd"/>
+      <w:r>
+        <w:rPr>
+          <w:rFonts w:ascii="Arial" w:hAnsi="Arial" w:cs="Arial"/>
+          <w:sz w:val="24"/>
+          <w:szCs w:val="24"/>
+        </w:rPr>
+        <w:t>, which categorised a role of users for questions and a role of assistant for answers. This list was then exported a new JSON file.</w:t>
+      </w:r>
+    </w:p>
+    <w:p>
+      <w:pPr>
+        <w:rPr>
+          <w:rFonts w:ascii="Arial" w:hAnsi="Arial" w:cs="Arial"/>
+          <w:sz w:val="24"/>
+          <w:szCs w:val="24"/>
+        </w:rPr>
+      </w:pPr>
+    </w:p>
+    <w:p>
+      <w:pPr>
+        <w:rPr>
+          <w:rFonts w:ascii="Arial" w:hAnsi="Arial" w:cs="Arial"/>
+          <w:sz w:val="24"/>
+          <w:szCs w:val="24"/>
+        </w:rPr>
+      </w:pPr>
+      <w:r>
+        <w:rPr>
+          <w:rFonts w:ascii="Arial" w:hAnsi="Arial" w:cs="Arial"/>
+          <w:sz w:val="24"/>
+          <w:szCs w:val="24"/>
+        </w:rPr>
+        <w:t>Slide 12:</w:t>
+      </w:r>
+    </w:p>
+    <w:p>
+      <w:pPr>
+        <w:rPr>
+          <w:rFonts w:ascii="Arial" w:hAnsi="Arial" w:cs="Arial"/>
+          <w:sz w:val="24"/>
+          <w:szCs w:val="24"/>
+        </w:rPr>
+      </w:pPr>
+      <w:r>
+        <w:rPr>
+          <w:rFonts w:ascii="Arial" w:hAnsi="Arial" w:cs="Arial"/>
+          <w:sz w:val="24"/>
+          <w:szCs w:val="24"/>
+        </w:rPr>
+        <w:t>We had to finetune our model.</w:t>
+      </w:r>
+    </w:p>
+    <w:p>
+      <w:pPr>
+        <w:rPr>
+          <w:rFonts w:ascii="Arial" w:hAnsi="Arial" w:cs="Arial"/>
+          <w:b/>
+          <w:bCs/>
+          <w:sz w:val="24"/>
+          <w:szCs w:val="24"/>
+        </w:rPr>
+      </w:pPr>
+    </w:p>
+    <w:p>
+      <w:pPr>
+        <w:rPr>
+          <w:rFonts w:ascii="Arial" w:hAnsi="Arial" w:cs="Arial"/>
+          <w:sz w:val="24"/>
+          <w:szCs w:val="24"/>
+        </w:rPr>
+      </w:pPr>
+      <w:r>
+        <w:rPr>
+          <w:rFonts w:ascii="Arial" w:hAnsi="Arial" w:cs="Arial"/>
+          <w:sz w:val="24"/>
+          <w:szCs w:val="24"/>
+        </w:rPr>
+        <w:t xml:space="preserve">Finetuning is the process of updating the actual "brains" of the language model through back-propagation. </w:t>
+      </w:r>
+      <w:proofErr w:type="gramStart"/>
+      <w:r>
+        <w:rPr>
+          <w:rFonts w:ascii="Arial" w:hAnsi="Arial" w:cs="Arial"/>
+          <w:sz w:val="24"/>
+          <w:szCs w:val="24"/>
+        </w:rPr>
+        <w:t>But,</w:t>
+      </w:r>
+      <w:proofErr w:type="gramEnd"/>
+      <w:r>
+        <w:rPr>
+          <w:rFonts w:ascii="Arial" w:hAnsi="Arial" w:cs="Arial"/>
+          <w:sz w:val="24"/>
+          <w:szCs w:val="24"/>
+        </w:rPr>
+        <w:t xml:space="preserve"> finetuning can get very slow and very resource intensive.</w:t>
+      </w:r>
+    </w:p>
+    <w:p>
+      <w:pPr>
+        <w:rPr>
+          <w:rFonts w:ascii="Arial" w:hAnsi="Arial" w:cs="Arial"/>
+          <w:sz w:val="24"/>
+          <w:szCs w:val="24"/>
+        </w:rPr>
+      </w:pPr>
+    </w:p>
+    <w:p>
+      <w:pPr>
+        <w:rPr>
+          <w:rFonts w:ascii="Arial" w:hAnsi="Arial" w:cs="Arial"/>
+          <w:sz w:val="24"/>
+          <w:szCs w:val="24"/>
+        </w:rPr>
+      </w:pPr>
+      <w:r>
+        <w:rPr>
+          <w:rFonts w:ascii="Arial" w:hAnsi="Arial" w:cs="Arial"/>
+          <w:sz w:val="24"/>
+          <w:szCs w:val="24"/>
+        </w:rPr>
+        <w:t xml:space="preserve">We used </w:t>
+      </w:r>
+      <w:proofErr w:type="spellStart"/>
+      <w:r>
+        <w:rPr>
+          <w:rFonts w:ascii="Arial" w:hAnsi="Arial" w:cs="Arial"/>
+          <w:sz w:val="24"/>
+          <w:szCs w:val="24"/>
+        </w:rPr>
+        <w:t>UnSloth</w:t>
+      </w:r>
+      <w:proofErr w:type="spellEnd"/>
+      <w:r>
+        <w:rPr>
+          <w:rFonts w:ascii="Arial" w:hAnsi="Arial" w:cs="Arial"/>
+          <w:sz w:val="24"/>
+          <w:szCs w:val="24"/>
+        </w:rPr>
+        <w:t xml:space="preserve"> optimisation to finetune our model</w:t>
+      </w:r>
+    </w:p>
+    <w:p>
+      <w:pPr>
+        <w:rPr>
+          <w:rFonts w:ascii="Arial" w:hAnsi="Arial" w:cs="Arial"/>
+          <w:sz w:val="24"/>
+          <w:szCs w:val="24"/>
+        </w:rPr>
+      </w:pPr>
+    </w:p>
+    <w:p>
+      <w:pPr>
+        <w:rPr>
+          <w:rFonts w:ascii="Arial" w:hAnsi="Arial" w:cs="Arial"/>
+          <w:sz w:val="24"/>
+          <w:szCs w:val="24"/>
+        </w:rPr>
+      </w:pPr>
+    </w:p>
+    <w:p>
+      <w:pPr>
+        <w:rPr>
+          <w:rFonts w:ascii="Arial" w:hAnsi="Arial" w:cs="Arial"/>
+          <w:sz w:val="24"/>
+          <w:szCs w:val="24"/>
+        </w:rPr>
+      </w:pPr>
+    </w:p>
+    <w:p>
+      <w:pPr>
+        <w:rPr>
+          <w:rFonts w:ascii="Arial" w:hAnsi="Arial" w:cs="Arial"/>
+          <w:sz w:val="24"/>
+          <w:szCs w:val="24"/>
+        </w:rPr>
+      </w:pPr>
+    </w:p>
+    <w:p>
+      <w:pPr>
+        <w:rPr>
+          <w:rFonts w:ascii="Arial" w:hAnsi="Arial" w:cs="Arial"/>
+          <w:sz w:val="24"/>
+          <w:szCs w:val="24"/>
+        </w:rPr>
+      </w:pPr>
+    </w:p>
+    <w:p>
+      <w:pPr>
+        <w:rPr>
+          <w:rFonts w:ascii="Arial" w:hAnsi="Arial" w:cs="Arial"/>
+          <w:sz w:val="24"/>
+          <w:szCs w:val="24"/>
+        </w:rPr>
+      </w:pPr>
+    </w:p>
+    <w:p>
+      <w:pPr>
+        <w:rPr>
+          <w:rFonts w:ascii="Arial" w:hAnsi="Arial" w:cs="Arial"/>
+          <w:sz w:val="24"/>
+          <w:szCs w:val="24"/>
+        </w:rPr>
+      </w:pPr>
+      <w:r>
+        <w:rPr>
+          <w:rFonts w:ascii="Arial" w:hAnsi="Arial" w:cs="Arial"/>
+          <w:sz w:val="24"/>
+          <w:szCs w:val="24"/>
+        </w:rPr>
+        <w:t xml:space="preserve">What is </w:t>
+      </w:r>
+      <w:proofErr w:type="spellStart"/>
+      <w:r>
+        <w:rPr>
+          <w:rFonts w:ascii="Arial" w:hAnsi="Arial" w:cs="Arial"/>
+          <w:sz w:val="24"/>
+          <w:szCs w:val="24"/>
+        </w:rPr>
+        <w:t>Unsloth</w:t>
+      </w:r>
+      <w:proofErr w:type="spellEnd"/>
+      <w:r>
+        <w:rPr>
+          <w:rFonts w:ascii="Arial" w:hAnsi="Arial" w:cs="Arial"/>
+          <w:sz w:val="24"/>
+          <w:szCs w:val="24"/>
+        </w:rPr>
+        <w:t>?</w:t>
+      </w:r>
+    </w:p>
+    <w:p>
+      <w:pPr>
+        <w:rPr>
+          <w:rFonts w:ascii="Arial" w:hAnsi="Arial" w:cs="Arial"/>
+          <w:sz w:val="24"/>
+          <w:szCs w:val="24"/>
+        </w:rPr>
+      </w:pPr>
+    </w:p>
+    <w:p>
+      <w:pPr>
+        <w:rPr>
+          <w:rFonts w:ascii="Arial" w:hAnsi="Arial" w:cs="Arial"/>
+          <w:sz w:val="24"/>
+          <w:szCs w:val="24"/>
+        </w:rPr>
+      </w:pPr>
+      <w:r>
+        <w:rPr>
+          <w:rFonts w:ascii="Arial" w:hAnsi="Arial" w:cs="Arial"/>
+          <w:sz w:val="24"/>
+          <w:szCs w:val="24"/>
+        </w:rPr>
+        <w:t xml:space="preserve">A finetuning framework designed to enhance productivity by streamlining the process of adapting large language models like Llama-3.2. </w:t>
+      </w:r>
+      <w:proofErr w:type="spellStart"/>
+      <w:r>
+        <w:rPr>
+          <w:rFonts w:ascii="Arial" w:hAnsi="Arial" w:cs="Arial"/>
+          <w:sz w:val="24"/>
+          <w:szCs w:val="24"/>
+        </w:rPr>
+        <w:t>UnSloth</w:t>
+      </w:r>
+      <w:proofErr w:type="spellEnd"/>
+      <w:r>
+        <w:rPr>
+          <w:rFonts w:ascii="Arial" w:hAnsi="Arial" w:cs="Arial"/>
+          <w:sz w:val="24"/>
+          <w:szCs w:val="24"/>
+        </w:rPr>
+        <w:t>:</w:t>
+      </w:r>
+    </w:p>
+    <w:p>
+      <w:pPr>
+        <w:numPr>
+          <w:ilvl w:val="0"/>
+          <w:numId w:val="4"/>
+        </w:numPr>
+        <w:rPr>
+          <w:rFonts w:ascii="Arial" w:hAnsi="Arial" w:cs="Arial"/>
+          <w:sz w:val="24"/>
+          <w:szCs w:val="24"/>
+        </w:rPr>
+      </w:pPr>
+      <w:r>
+        <w:rPr>
+          <w:rFonts w:ascii="Arial" w:hAnsi="Arial" w:cs="Arial"/>
+          <w:sz w:val="24"/>
+          <w:szCs w:val="24"/>
+        </w:rPr>
+        <w:t>Optimises memory usage</w:t>
+      </w:r>
+    </w:p>
+    <w:p>
+      <w:pPr>
+        <w:numPr>
+          <w:ilvl w:val="0"/>
+          <w:numId w:val="4"/>
+        </w:numPr>
+        <w:rPr>
+          <w:rFonts w:ascii="Arial" w:hAnsi="Arial" w:cs="Arial"/>
+          <w:sz w:val="24"/>
+          <w:szCs w:val="24"/>
+        </w:rPr>
+      </w:pPr>
+      <w:r>
+        <w:rPr>
+          <w:rFonts w:ascii="Arial" w:hAnsi="Arial" w:cs="Arial"/>
+          <w:sz w:val="24"/>
+          <w:szCs w:val="24"/>
+        </w:rPr>
+        <w:t>Accelerates training time</w:t>
+      </w:r>
+    </w:p>
+    <w:p>
+      <w:pPr>
+        <w:numPr>
+          <w:ilvl w:val="0"/>
+          <w:numId w:val="4"/>
+        </w:numPr>
+        <w:rPr>
+          <w:rFonts w:ascii="Arial" w:hAnsi="Arial" w:cs="Arial"/>
+          <w:sz w:val="24"/>
+          <w:szCs w:val="24"/>
+        </w:rPr>
+      </w:pPr>
+      <w:r>
+        <w:rPr>
+          <w:rFonts w:ascii="Arial" w:hAnsi="Arial" w:cs="Arial"/>
+          <w:sz w:val="24"/>
+          <w:szCs w:val="24"/>
+        </w:rPr>
+        <w:t>Automates hyperparameter tuning</w:t>
+      </w:r>
+    </w:p>
+    <w:p>
+      <w:pPr>
+        <w:rPr>
+          <w:rFonts w:ascii="Arial" w:hAnsi="Arial" w:cs="Arial"/>
+          <w:sz w:val="24"/>
+          <w:szCs w:val="24"/>
+        </w:rPr>
+      </w:pPr>
+    </w:p>
+    <w:p>
+      <w:pPr>
+        <w:rPr>
+          <w:rFonts w:ascii="Arial" w:hAnsi="Arial" w:cs="Arial"/>
+          <w:sz w:val="24"/>
+          <w:szCs w:val="24"/>
+        </w:rPr>
+      </w:pPr>
+    </w:p>
+    <w:p>
+      <w:pPr>
+        <w:rPr>
+          <w:rFonts w:ascii="Arial" w:hAnsi="Arial" w:cs="Arial"/>
+          <w:sz w:val="24"/>
+          <w:szCs w:val="24"/>
+        </w:rPr>
+      </w:pPr>
+      <w:r>
+        <w:rPr>
+          <w:rFonts w:ascii="Arial" w:hAnsi="Arial" w:cs="Arial"/>
+          <w:b/>
+          <w:bCs/>
+          <w:sz w:val="24"/>
+          <w:szCs w:val="24"/>
+        </w:rPr>
+        <w:t xml:space="preserve">How </w:t>
+      </w:r>
+      <w:proofErr w:type="spellStart"/>
+      <w:r>
+        <w:rPr>
+          <w:rFonts w:ascii="Arial" w:hAnsi="Arial" w:cs="Arial"/>
+          <w:b/>
+          <w:bCs/>
+          <w:sz w:val="24"/>
+          <w:szCs w:val="24"/>
+        </w:rPr>
+        <w:t>UnSloth</w:t>
+      </w:r>
+      <w:proofErr w:type="spellEnd"/>
+      <w:r>
+        <w:rPr>
+          <w:rFonts w:ascii="Arial" w:hAnsi="Arial" w:cs="Arial"/>
+          <w:b/>
+          <w:bCs/>
+          <w:sz w:val="24"/>
+          <w:szCs w:val="24"/>
+        </w:rPr>
+        <w:t xml:space="preserve"> Optimization Works:</w:t>
+      </w:r>
+    </w:p>
+    <w:p>
+      <w:pPr>
+        <w:numPr>
+          <w:ilvl w:val="0"/>
+          <w:numId w:val="2"/>
+        </w:numPr>
+        <w:rPr>
+          <w:rFonts w:ascii="Arial" w:hAnsi="Arial" w:cs="Arial"/>
+          <w:sz w:val="24"/>
+          <w:szCs w:val="24"/>
+        </w:rPr>
+      </w:pPr>
+      <w:r>
+        <w:rPr>
+          <w:rFonts w:ascii="Arial" w:hAnsi="Arial" w:cs="Arial"/>
+          <w:b/>
+          <w:bCs/>
+          <w:sz w:val="24"/>
+          <w:szCs w:val="24"/>
+        </w:rPr>
+        <w:t>Layer-Freezing:</w:t>
+      </w:r>
+      <w:r>
+        <w:rPr>
+          <w:rFonts w:ascii="Arial" w:hAnsi="Arial" w:cs="Arial"/>
+          <w:sz w:val="24"/>
+          <w:szCs w:val="24"/>
+        </w:rPr>
+        <w:t xml:space="preserve"> Only fine-tune specific layers, reducing computation.</w:t>
+      </w:r>
+    </w:p>
+    <w:p>
+      <w:pPr>
+        <w:numPr>
+          <w:ilvl w:val="0"/>
+          <w:numId w:val="2"/>
+        </w:numPr>
+        <w:rPr>
+          <w:rFonts w:ascii="Arial" w:hAnsi="Arial" w:cs="Arial"/>
+          <w:sz w:val="24"/>
+          <w:szCs w:val="24"/>
+        </w:rPr>
+      </w:pPr>
+      <w:r>
+        <w:rPr>
+          <w:rFonts w:ascii="Arial" w:hAnsi="Arial" w:cs="Arial"/>
+          <w:b/>
+          <w:bCs/>
+          <w:sz w:val="24"/>
+          <w:szCs w:val="24"/>
+        </w:rPr>
+        <w:t>Gradient Checkpointing:</w:t>
+      </w:r>
+      <w:r>
+        <w:rPr>
+          <w:rFonts w:ascii="Arial" w:hAnsi="Arial" w:cs="Arial"/>
+          <w:sz w:val="24"/>
+          <w:szCs w:val="24"/>
+        </w:rPr>
+        <w:t xml:space="preserve"> Lowers memory usage by recomputing activations.</w:t>
+      </w:r>
+    </w:p>
+    <w:p>
+      <w:pPr>
+        <w:numPr>
+          <w:ilvl w:val="0"/>
+          <w:numId w:val="2"/>
+        </w:numPr>
+        <w:rPr>
+          <w:rFonts w:ascii="Arial" w:hAnsi="Arial" w:cs="Arial"/>
+          <w:sz w:val="24"/>
+          <w:szCs w:val="24"/>
+        </w:rPr>
+      </w:pPr>
+      <w:r>
+        <w:rPr>
+          <w:rFonts w:ascii="Arial" w:hAnsi="Arial" w:cs="Arial"/>
+          <w:b/>
+          <w:bCs/>
+          <w:sz w:val="24"/>
+          <w:szCs w:val="24"/>
+        </w:rPr>
+        <w:t>Dynamic Hyperparameter Tuning:</w:t>
+      </w:r>
+      <w:r>
+        <w:rPr>
+          <w:rFonts w:ascii="Arial" w:hAnsi="Arial" w:cs="Arial"/>
+          <w:sz w:val="24"/>
+          <w:szCs w:val="24"/>
+        </w:rPr>
+        <w:t xml:space="preserve"> Automatically adjusts settings during training.</w:t>
+      </w:r>
+    </w:p>
+    <w:p>
+      <w:pPr>
+        <w:numPr>
+          <w:ilvl w:val="0"/>
+          <w:numId w:val="2"/>
+        </w:numPr>
+        <w:rPr>
+          <w:rFonts w:ascii="Arial" w:hAnsi="Arial" w:cs="Arial"/>
+          <w:sz w:val="24"/>
+          <w:szCs w:val="24"/>
+        </w:rPr>
+      </w:pPr>
+      <w:r>
+        <w:rPr>
+          <w:rFonts w:ascii="Arial" w:hAnsi="Arial" w:cs="Arial"/>
+          <w:b/>
+          <w:bCs/>
+          <w:sz w:val="24"/>
+          <w:szCs w:val="24"/>
+        </w:rPr>
+        <w:t>Efficient Data Loading:</w:t>
+      </w:r>
+      <w:r>
+        <w:rPr>
+          <w:rFonts w:ascii="Arial" w:hAnsi="Arial" w:cs="Arial"/>
+          <w:sz w:val="24"/>
+          <w:szCs w:val="24"/>
+        </w:rPr>
+        <w:t xml:space="preserve"> Speeds up training with optimized data handling.</w:t>
+      </w:r>
+    </w:p>
+    <w:p>
+      <w:pPr>
+        <w:rPr>
+          <w:rFonts w:ascii="Arial" w:hAnsi="Arial" w:cs="Arial"/>
+          <w:sz w:val="24"/>
+          <w:szCs w:val="24"/>
+        </w:rPr>
+      </w:pPr>
+    </w:p>
+    <w:p>
+      <w:pPr>
+        <w:rPr>
+          <w:rFonts w:ascii="Arial" w:hAnsi="Arial" w:cs="Arial"/>
+          <w:sz w:val="24"/>
+          <w:szCs w:val="24"/>
+        </w:rPr>
+      </w:pPr>
+    </w:p>
+    <w:p>
+      <w:pPr>
+        <w:rPr>
+          <w:rFonts w:ascii="Arial" w:hAnsi="Arial" w:cs="Arial"/>
+          <w:sz w:val="24"/>
+          <w:szCs w:val="24"/>
+        </w:rPr>
+      </w:pPr>
+      <w:r>
+        <w:rPr>
+          <w:rFonts w:ascii="Arial" w:hAnsi="Arial" w:cs="Arial"/>
+          <w:b/>
+          <w:bCs/>
+          <w:sz w:val="24"/>
+          <w:szCs w:val="24"/>
+        </w:rPr>
+        <w:t xml:space="preserve">Benefits of </w:t>
+      </w:r>
+      <w:proofErr w:type="spellStart"/>
+      <w:r>
+        <w:rPr>
+          <w:rFonts w:ascii="Arial" w:hAnsi="Arial" w:cs="Arial"/>
+          <w:b/>
+          <w:bCs/>
+          <w:sz w:val="24"/>
+          <w:szCs w:val="24"/>
+        </w:rPr>
+        <w:t>UnSloth</w:t>
+      </w:r>
+      <w:proofErr w:type="spellEnd"/>
+      <w:r>
+        <w:rPr>
+          <w:rFonts w:ascii="Arial" w:hAnsi="Arial" w:cs="Arial"/>
+          <w:b/>
+          <w:bCs/>
+          <w:sz w:val="24"/>
+          <w:szCs w:val="24"/>
+        </w:rPr>
+        <w:t xml:space="preserve"> in Our Llama-3.2 Model:</w:t>
+      </w:r>
+    </w:p>
+    <w:p>
+      <w:pPr>
+        <w:numPr>
+          <w:ilvl w:val="0"/>
+          <w:numId w:val="1"/>
+        </w:numPr>
+        <w:rPr>
+          <w:rFonts w:ascii="Arial" w:hAnsi="Arial" w:cs="Arial"/>
+          <w:sz w:val="24"/>
+          <w:szCs w:val="24"/>
+        </w:rPr>
+      </w:pPr>
+      <w:r>
+        <w:rPr>
+          <w:rFonts w:ascii="Arial" w:hAnsi="Arial" w:cs="Arial"/>
+          <w:sz w:val="24"/>
+          <w:szCs w:val="24"/>
+        </w:rPr>
+        <w:t xml:space="preserve">Fine-tuning is </w:t>
+      </w:r>
+      <w:r>
+        <w:rPr>
+          <w:rFonts w:ascii="Arial" w:hAnsi="Arial" w:cs="Arial"/>
+          <w:b/>
+          <w:bCs/>
+          <w:sz w:val="24"/>
+          <w:szCs w:val="24"/>
+        </w:rPr>
+        <w:t>2 times faster</w:t>
+      </w:r>
+      <w:r>
+        <w:rPr>
+          <w:rFonts w:ascii="Arial" w:hAnsi="Arial" w:cs="Arial"/>
+          <w:sz w:val="24"/>
+          <w:szCs w:val="24"/>
+        </w:rPr>
+        <w:t xml:space="preserve"> compared to traditional methods.</w:t>
+      </w:r>
+    </w:p>
+    <w:p>
+      <w:pPr>
+        <w:numPr>
+          <w:ilvl w:val="0"/>
+          <w:numId w:val="1"/>
+        </w:numPr>
+        <w:rPr>
+          <w:rFonts w:ascii="Arial" w:hAnsi="Arial" w:cs="Arial"/>
+          <w:sz w:val="24"/>
+          <w:szCs w:val="24"/>
+        </w:rPr>
+      </w:pPr>
+      <w:r>
+        <w:rPr>
+          <w:rFonts w:ascii="Arial" w:hAnsi="Arial" w:cs="Arial"/>
+          <w:sz w:val="24"/>
+          <w:szCs w:val="24"/>
+        </w:rPr>
+        <w:t xml:space="preserve">Utilizes </w:t>
+      </w:r>
+      <w:r>
+        <w:rPr>
+          <w:rFonts w:ascii="Arial" w:hAnsi="Arial" w:cs="Arial"/>
+          <w:b/>
+          <w:bCs/>
+          <w:sz w:val="24"/>
+          <w:szCs w:val="24"/>
+        </w:rPr>
+        <w:t>70% less memory</w:t>
+      </w:r>
+      <w:r>
+        <w:rPr>
+          <w:rFonts w:ascii="Arial" w:hAnsi="Arial" w:cs="Arial"/>
+          <w:sz w:val="24"/>
+          <w:szCs w:val="24"/>
+        </w:rPr>
+        <w:t>, optimizing resource efficiency.</w:t>
+      </w:r>
+    </w:p>
+    <w:p>
+      <w:pPr>
+        <w:numPr>
+          <w:ilvl w:val="0"/>
+          <w:numId w:val="1"/>
+        </w:numPr>
+        <w:rPr>
+          <w:rFonts w:ascii="Arial" w:hAnsi="Arial" w:cs="Arial"/>
+          <w:sz w:val="24"/>
+          <w:szCs w:val="24"/>
+        </w:rPr>
+      </w:pPr>
+      <w:r>
+        <w:rPr>
+          <w:rFonts w:ascii="Arial" w:hAnsi="Arial" w:cs="Arial"/>
+          <w:sz w:val="24"/>
+          <w:szCs w:val="24"/>
+        </w:rPr>
+        <w:t xml:space="preserve">Maintains </w:t>
+      </w:r>
+      <w:r>
+        <w:rPr>
+          <w:rFonts w:ascii="Arial" w:hAnsi="Arial" w:cs="Arial"/>
+          <w:b/>
+          <w:bCs/>
+          <w:sz w:val="24"/>
+          <w:szCs w:val="24"/>
+        </w:rPr>
+        <w:t>model accuracy</w:t>
+      </w:r>
+      <w:r>
+        <w:rPr>
+          <w:rFonts w:ascii="Arial" w:hAnsi="Arial" w:cs="Arial"/>
+          <w:sz w:val="24"/>
+          <w:szCs w:val="24"/>
+        </w:rPr>
+        <w:t>, ensuring high performance without compromise.</w:t>
       </w:r>
     </w:p>
     <w:sectPr>
@@ -1237,6 +2852,619 @@
     </w:sectPr>
   </w:body>
 </w:document>
+</file>
+
+<file path=word/numbering.xml><?xml version="1.0" encoding="utf-8"?>
+<w:numbering xmlns:wpc="http://schemas.microsoft.com/office/word/2010/wordprocessingCanvas" xmlns:cx="http://schemas.microsoft.com/office/drawing/2014/chartex" xmlns:cx1="http://schemas.microsoft.com/office/drawing/2015/9/8/chartex" xmlns:cx2="http://schemas.microsoft.com/office/drawing/2015/10/21/chartex" xmlns:cx3="http://schemas.microsoft.com/office/drawing/2016/5/9/chartex" xmlns:cx4="http://schemas.microsoft.com/office/drawing/2016/5/10/chartex" xmlns:cx5="http://schemas.microsoft.com/office/drawing/2016/5/11/chartex" xmlns:cx6="http://schemas.microsoft.com/office/drawing/2016/5/12/chartex" xmlns:cx7="http://schemas.microsoft.com/office/drawing/2016/5/13/chartex" xmlns:cx8="http://schemas.microsoft.com/office/drawing/2016/5/14/chartex" xmlns:mc="http://schemas.openxmlformats.org/markup-compatibility/2006" xmlns:aink="http://schemas.microsoft.com/office/drawing/2016/ink" xmlns:am3d="http://schemas.microsoft.com/office/drawing/2017/model3d" xmlns:o="urn:schemas-microsoft-com:office:office" xmlns:oel="http://schemas.microsoft.com/office/2019/extlst" xmlns:r="http://schemas.openxmlformats.org/officeDocument/2006/relationships" xmlns:m="http://schemas.openxmlformats.org/officeDocument/2006/math" xmlns:v="urn:schemas-microsoft-com:vml" xmlns:wp14="http://schemas.microsoft.com/office/word/2010/wordprocessingDrawing" xmlns:wp="http://schemas.openxmlformats.org/drawingml/2006/wordprocessingDrawing" xmlns:w10="urn:schemas-microsoft-com:office:word" xmlns:w="http://schemas.openxmlformats.org/wordprocessingml/2006/main" xmlns:w14="http://schemas.microsoft.com/office/word/2010/wordml" xmlns:w15="http://schemas.microsoft.com/office/word/2012/wordml" xmlns:w16cex="http://schemas.microsoft.com/office/word/2018/wordml/cex" xmlns:w16cid="http://schemas.microsoft.com/office/word/2016/wordml/cid" xmlns:w16="http://schemas.microsoft.com/office/word/2018/wordml" xmlns:w16du="http://schemas.microsoft.com/office/word/2023/wordml/word16du" xmlns:w16sdtdh="http://schemas.microsoft.com/office/word/2020/wordml/sdtdatahash" xmlns:w16se="http://schemas.microsoft.com/office/word/2015/wordml/symex" xmlns:wpg="http://schemas.microsoft.com/office/word/2010/wordprocessingGroup" xmlns:wpi="http://schemas.microsoft.com/office/word/2010/wordprocessingInk" xmlns:wne="http://schemas.microsoft.com/office/word/2006/wordml" xmlns:wps="http://schemas.microsoft.com/office/word/2010/wordprocessingShape" mc:Ignorable="w14 w15 w16se w16cid w16 w16cex w16sdtdh w16du wp14">
+  <w:abstractNum w:abstractNumId="0" w15:restartNumberingAfterBreak="0">
+    <w:nsid w:val="222235B5"/>
+    <w:multiLevelType w:val="multilevel"/>
+    <w:tmpl w:val="41E67A5E"/>
+    <w:lvl w:ilvl="0">
+      <w:start w:val="1"/>
+      <w:numFmt w:val="bullet"/>
+      <w:lvlText w:val=""/>
+      <w:lvlJc w:val="left"/>
+      <w:pPr>
+        <w:tabs>
+          <w:tab w:val="num" w:pos="720"/>
+        </w:tabs>
+        <w:ind w:left="720" w:hanging="360"/>
+      </w:pPr>
+      <w:rPr>
+        <w:rFonts w:ascii="Symbol" w:hAnsi="Symbol" w:hint="default"/>
+        <w:sz w:val="20"/>
+      </w:rPr>
+    </w:lvl>
+    <w:lvl w:ilvl="1" w:tentative="1">
+      <w:start w:val="1"/>
+      <w:numFmt w:val="bullet"/>
+      <w:lvlText w:val="o"/>
+      <w:lvlJc w:val="left"/>
+      <w:pPr>
+        <w:tabs>
+          <w:tab w:val="num" w:pos="1440"/>
+        </w:tabs>
+        <w:ind w:left="1440" w:hanging="360"/>
+      </w:pPr>
+      <w:rPr>
+        <w:rFonts w:ascii="Courier New" w:hAnsi="Courier New" w:hint="default"/>
+        <w:sz w:val="20"/>
+      </w:rPr>
+    </w:lvl>
+    <w:lvl w:ilvl="2" w:tentative="1">
+      <w:start w:val="1"/>
+      <w:numFmt w:val="bullet"/>
+      <w:lvlText w:val=""/>
+      <w:lvlJc w:val="left"/>
+      <w:pPr>
+        <w:tabs>
+          <w:tab w:val="num" w:pos="2160"/>
+        </w:tabs>
+        <w:ind w:left="2160" w:hanging="360"/>
+      </w:pPr>
+      <w:rPr>
+        <w:rFonts w:ascii="Wingdings" w:hAnsi="Wingdings" w:hint="default"/>
+        <w:sz w:val="20"/>
+      </w:rPr>
+    </w:lvl>
+    <w:lvl w:ilvl="3" w:tentative="1">
+      <w:start w:val="1"/>
+      <w:numFmt w:val="bullet"/>
+      <w:lvlText w:val=""/>
+      <w:lvlJc w:val="left"/>
+      <w:pPr>
+        <w:tabs>
+          <w:tab w:val="num" w:pos="2880"/>
+        </w:tabs>
+        <w:ind w:left="2880" w:hanging="360"/>
+      </w:pPr>
+      <w:rPr>
+        <w:rFonts w:ascii="Wingdings" w:hAnsi="Wingdings" w:hint="default"/>
+        <w:sz w:val="20"/>
+      </w:rPr>
+    </w:lvl>
+    <w:lvl w:ilvl="4" w:tentative="1">
+      <w:start w:val="1"/>
+      <w:numFmt w:val="bullet"/>
+      <w:lvlText w:val=""/>
+      <w:lvlJc w:val="left"/>
+      <w:pPr>
+        <w:tabs>
+          <w:tab w:val="num" w:pos="3600"/>
+        </w:tabs>
+        <w:ind w:left="3600" w:hanging="360"/>
+      </w:pPr>
+      <w:rPr>
+        <w:rFonts w:ascii="Wingdings" w:hAnsi="Wingdings" w:hint="default"/>
+        <w:sz w:val="20"/>
+      </w:rPr>
+    </w:lvl>
+    <w:lvl w:ilvl="5" w:tentative="1">
+      <w:start w:val="1"/>
+      <w:numFmt w:val="bullet"/>
+      <w:lvlText w:val=""/>
+      <w:lvlJc w:val="left"/>
+      <w:pPr>
+        <w:tabs>
+          <w:tab w:val="num" w:pos="4320"/>
+        </w:tabs>
+        <w:ind w:left="4320" w:hanging="360"/>
+      </w:pPr>
+      <w:rPr>
+        <w:rFonts w:ascii="Wingdings" w:hAnsi="Wingdings" w:hint="default"/>
+        <w:sz w:val="20"/>
+      </w:rPr>
+    </w:lvl>
+    <w:lvl w:ilvl="6" w:tentative="1">
+      <w:start w:val="1"/>
+      <w:numFmt w:val="bullet"/>
+      <w:lvlText w:val=""/>
+      <w:lvlJc w:val="left"/>
+      <w:pPr>
+        <w:tabs>
+          <w:tab w:val="num" w:pos="5040"/>
+        </w:tabs>
+        <w:ind w:left="5040" w:hanging="360"/>
+      </w:pPr>
+      <w:rPr>
+        <w:rFonts w:ascii="Wingdings" w:hAnsi="Wingdings" w:hint="default"/>
+        <w:sz w:val="20"/>
+      </w:rPr>
+    </w:lvl>
+    <w:lvl w:ilvl="7" w:tentative="1">
+      <w:start w:val="1"/>
+      <w:numFmt w:val="bullet"/>
+      <w:lvlText w:val=""/>
+      <w:lvlJc w:val="left"/>
+      <w:pPr>
+        <w:tabs>
+          <w:tab w:val="num" w:pos="5760"/>
+        </w:tabs>
+        <w:ind w:left="5760" w:hanging="360"/>
+      </w:pPr>
+      <w:rPr>
+        <w:rFonts w:ascii="Wingdings" w:hAnsi="Wingdings" w:hint="default"/>
+        <w:sz w:val="20"/>
+      </w:rPr>
+    </w:lvl>
+    <w:lvl w:ilvl="8" w:tentative="1">
+      <w:start w:val="1"/>
+      <w:numFmt w:val="bullet"/>
+      <w:lvlText w:val=""/>
+      <w:lvlJc w:val="left"/>
+      <w:pPr>
+        <w:tabs>
+          <w:tab w:val="num" w:pos="6480"/>
+        </w:tabs>
+        <w:ind w:left="6480" w:hanging="360"/>
+      </w:pPr>
+      <w:rPr>
+        <w:rFonts w:ascii="Wingdings" w:hAnsi="Wingdings" w:hint="default"/>
+        <w:sz w:val="20"/>
+      </w:rPr>
+    </w:lvl>
+  </w:abstractNum>
+  <w:abstractNum w:abstractNumId="1" w15:restartNumberingAfterBreak="0">
+    <w:nsid w:val="37FB4719"/>
+    <w:multiLevelType w:val="multilevel"/>
+    <w:tmpl w:val="8D2E8750"/>
+    <w:lvl w:ilvl="0">
+      <w:start w:val="1"/>
+      <w:numFmt w:val="bullet"/>
+      <w:lvlText w:val=""/>
+      <w:lvlJc w:val="left"/>
+      <w:pPr>
+        <w:tabs>
+          <w:tab w:val="num" w:pos="720"/>
+        </w:tabs>
+        <w:ind w:left="720" w:hanging="360"/>
+      </w:pPr>
+      <w:rPr>
+        <w:rFonts w:ascii="Symbol" w:hAnsi="Symbol" w:hint="default"/>
+        <w:sz w:val="20"/>
+      </w:rPr>
+    </w:lvl>
+    <w:lvl w:ilvl="1" w:tentative="1">
+      <w:start w:val="1"/>
+      <w:numFmt w:val="bullet"/>
+      <w:lvlText w:val="o"/>
+      <w:lvlJc w:val="left"/>
+      <w:pPr>
+        <w:tabs>
+          <w:tab w:val="num" w:pos="1440"/>
+        </w:tabs>
+        <w:ind w:left="1440" w:hanging="360"/>
+      </w:pPr>
+      <w:rPr>
+        <w:rFonts w:ascii="Courier New" w:hAnsi="Courier New" w:hint="default"/>
+        <w:sz w:val="20"/>
+      </w:rPr>
+    </w:lvl>
+    <w:lvl w:ilvl="2" w:tentative="1">
+      <w:start w:val="1"/>
+      <w:numFmt w:val="bullet"/>
+      <w:lvlText w:val=""/>
+      <w:lvlJc w:val="left"/>
+      <w:pPr>
+        <w:tabs>
+          <w:tab w:val="num" w:pos="2160"/>
+        </w:tabs>
+        <w:ind w:left="2160" w:hanging="360"/>
+      </w:pPr>
+      <w:rPr>
+        <w:rFonts w:ascii="Wingdings" w:hAnsi="Wingdings" w:hint="default"/>
+        <w:sz w:val="20"/>
+      </w:rPr>
+    </w:lvl>
+    <w:lvl w:ilvl="3" w:tentative="1">
+      <w:start w:val="1"/>
+      <w:numFmt w:val="bullet"/>
+      <w:lvlText w:val=""/>
+      <w:lvlJc w:val="left"/>
+      <w:pPr>
+        <w:tabs>
+          <w:tab w:val="num" w:pos="2880"/>
+        </w:tabs>
+        <w:ind w:left="2880" w:hanging="360"/>
+      </w:pPr>
+      <w:rPr>
+        <w:rFonts w:ascii="Wingdings" w:hAnsi="Wingdings" w:hint="default"/>
+        <w:sz w:val="20"/>
+      </w:rPr>
+    </w:lvl>
+    <w:lvl w:ilvl="4" w:tentative="1">
+      <w:start w:val="1"/>
+      <w:numFmt w:val="bullet"/>
+      <w:lvlText w:val=""/>
+      <w:lvlJc w:val="left"/>
+      <w:pPr>
+        <w:tabs>
+          <w:tab w:val="num" w:pos="3600"/>
+        </w:tabs>
+        <w:ind w:left="3600" w:hanging="360"/>
+      </w:pPr>
+      <w:rPr>
+        <w:rFonts w:ascii="Wingdings" w:hAnsi="Wingdings" w:hint="default"/>
+        <w:sz w:val="20"/>
+      </w:rPr>
+    </w:lvl>
+    <w:lvl w:ilvl="5" w:tentative="1">
+      <w:start w:val="1"/>
+      <w:numFmt w:val="bullet"/>
+      <w:lvlText w:val=""/>
+      <w:lvlJc w:val="left"/>
+      <w:pPr>
+        <w:tabs>
+          <w:tab w:val="num" w:pos="4320"/>
+        </w:tabs>
+        <w:ind w:left="4320" w:hanging="360"/>
+      </w:pPr>
+      <w:rPr>
+        <w:rFonts w:ascii="Wingdings" w:hAnsi="Wingdings" w:hint="default"/>
+        <w:sz w:val="20"/>
+      </w:rPr>
+    </w:lvl>
+    <w:lvl w:ilvl="6" w:tentative="1">
+      <w:start w:val="1"/>
+      <w:numFmt w:val="bullet"/>
+      <w:lvlText w:val=""/>
+      <w:lvlJc w:val="left"/>
+      <w:pPr>
+        <w:tabs>
+          <w:tab w:val="num" w:pos="5040"/>
+        </w:tabs>
+        <w:ind w:left="5040" w:hanging="360"/>
+      </w:pPr>
+      <w:rPr>
+        <w:rFonts w:ascii="Wingdings" w:hAnsi="Wingdings" w:hint="default"/>
+        <w:sz w:val="20"/>
+      </w:rPr>
+    </w:lvl>
+    <w:lvl w:ilvl="7" w:tentative="1">
+      <w:start w:val="1"/>
+      <w:numFmt w:val="bullet"/>
+      <w:lvlText w:val=""/>
+      <w:lvlJc w:val="left"/>
+      <w:pPr>
+        <w:tabs>
+          <w:tab w:val="num" w:pos="5760"/>
+        </w:tabs>
+        <w:ind w:left="5760" w:hanging="360"/>
+      </w:pPr>
+      <w:rPr>
+        <w:rFonts w:ascii="Wingdings" w:hAnsi="Wingdings" w:hint="default"/>
+        <w:sz w:val="20"/>
+      </w:rPr>
+    </w:lvl>
+    <w:lvl w:ilvl="8" w:tentative="1">
+      <w:start w:val="1"/>
+      <w:numFmt w:val="bullet"/>
+      <w:lvlText w:val=""/>
+      <w:lvlJc w:val="left"/>
+      <w:pPr>
+        <w:tabs>
+          <w:tab w:val="num" w:pos="6480"/>
+        </w:tabs>
+        <w:ind w:left="6480" w:hanging="360"/>
+      </w:pPr>
+      <w:rPr>
+        <w:rFonts w:ascii="Wingdings" w:hAnsi="Wingdings" w:hint="default"/>
+        <w:sz w:val="20"/>
+      </w:rPr>
+    </w:lvl>
+  </w:abstractNum>
+  <w:abstractNum w:abstractNumId="2" w15:restartNumberingAfterBreak="0">
+    <w:nsid w:val="71214648"/>
+    <w:multiLevelType w:val="multilevel"/>
+    <w:tmpl w:val="065AF41C"/>
+    <w:lvl w:ilvl="0">
+      <w:start w:val="1"/>
+      <w:numFmt w:val="bullet"/>
+      <w:lvlText w:val=""/>
+      <w:lvlJc w:val="left"/>
+      <w:pPr>
+        <w:tabs>
+          <w:tab w:val="num" w:pos="720"/>
+        </w:tabs>
+        <w:ind w:left="720" w:hanging="360"/>
+      </w:pPr>
+      <w:rPr>
+        <w:rFonts w:ascii="Symbol" w:hAnsi="Symbol" w:hint="default"/>
+        <w:sz w:val="20"/>
+      </w:rPr>
+    </w:lvl>
+    <w:lvl w:ilvl="1" w:tentative="1">
+      <w:start w:val="1"/>
+      <w:numFmt w:val="bullet"/>
+      <w:lvlText w:val="o"/>
+      <w:lvlJc w:val="left"/>
+      <w:pPr>
+        <w:tabs>
+          <w:tab w:val="num" w:pos="1440"/>
+        </w:tabs>
+        <w:ind w:left="1440" w:hanging="360"/>
+      </w:pPr>
+      <w:rPr>
+        <w:rFonts w:ascii="Courier New" w:hAnsi="Courier New" w:hint="default"/>
+        <w:sz w:val="20"/>
+      </w:rPr>
+    </w:lvl>
+    <w:lvl w:ilvl="2" w:tentative="1">
+      <w:start w:val="1"/>
+      <w:numFmt w:val="bullet"/>
+      <w:lvlText w:val=""/>
+      <w:lvlJc w:val="left"/>
+      <w:pPr>
+        <w:tabs>
+          <w:tab w:val="num" w:pos="2160"/>
+        </w:tabs>
+        <w:ind w:left="2160" w:hanging="360"/>
+      </w:pPr>
+      <w:rPr>
+        <w:rFonts w:ascii="Wingdings" w:hAnsi="Wingdings" w:hint="default"/>
+        <w:sz w:val="20"/>
+      </w:rPr>
+    </w:lvl>
+    <w:lvl w:ilvl="3" w:tentative="1">
+      <w:start w:val="1"/>
+      <w:numFmt w:val="bullet"/>
+      <w:lvlText w:val=""/>
+      <w:lvlJc w:val="left"/>
+      <w:pPr>
+        <w:tabs>
+          <w:tab w:val="num" w:pos="2880"/>
+        </w:tabs>
+        <w:ind w:left="2880" w:hanging="360"/>
+      </w:pPr>
+      <w:rPr>
+        <w:rFonts w:ascii="Wingdings" w:hAnsi="Wingdings" w:hint="default"/>
+        <w:sz w:val="20"/>
+      </w:rPr>
+    </w:lvl>
+    <w:lvl w:ilvl="4" w:tentative="1">
+      <w:start w:val="1"/>
+      <w:numFmt w:val="bullet"/>
+      <w:lvlText w:val=""/>
+      <w:lvlJc w:val="left"/>
+      <w:pPr>
+        <w:tabs>
+          <w:tab w:val="num" w:pos="3600"/>
+        </w:tabs>
+        <w:ind w:left="3600" w:hanging="360"/>
+      </w:pPr>
+      <w:rPr>
+        <w:rFonts w:ascii="Wingdings" w:hAnsi="Wingdings" w:hint="default"/>
+        <w:sz w:val="20"/>
+      </w:rPr>
+    </w:lvl>
+    <w:lvl w:ilvl="5" w:tentative="1">
+      <w:start w:val="1"/>
+      <w:numFmt w:val="bullet"/>
+      <w:lvlText w:val=""/>
+      <w:lvlJc w:val="left"/>
+      <w:pPr>
+        <w:tabs>
+          <w:tab w:val="num" w:pos="4320"/>
+        </w:tabs>
+        <w:ind w:left="4320" w:hanging="360"/>
+      </w:pPr>
+      <w:rPr>
+        <w:rFonts w:ascii="Wingdings" w:hAnsi="Wingdings" w:hint="default"/>
+        <w:sz w:val="20"/>
+      </w:rPr>
+    </w:lvl>
+    <w:lvl w:ilvl="6" w:tentative="1">
+      <w:start w:val="1"/>
+      <w:numFmt w:val="bullet"/>
+      <w:lvlText w:val=""/>
+      <w:lvlJc w:val="left"/>
+      <w:pPr>
+        <w:tabs>
+          <w:tab w:val="num" w:pos="5040"/>
+        </w:tabs>
+        <w:ind w:left="5040" w:hanging="360"/>
+      </w:pPr>
+      <w:rPr>
+        <w:rFonts w:ascii="Wingdings" w:hAnsi="Wingdings" w:hint="default"/>
+        <w:sz w:val="20"/>
+      </w:rPr>
+    </w:lvl>
+    <w:lvl w:ilvl="7" w:tentative="1">
+      <w:start w:val="1"/>
+      <w:numFmt w:val="bullet"/>
+      <w:lvlText w:val=""/>
+      <w:lvlJc w:val="left"/>
+      <w:pPr>
+        <w:tabs>
+          <w:tab w:val="num" w:pos="5760"/>
+        </w:tabs>
+        <w:ind w:left="5760" w:hanging="360"/>
+      </w:pPr>
+      <w:rPr>
+        <w:rFonts w:ascii="Wingdings" w:hAnsi="Wingdings" w:hint="default"/>
+        <w:sz w:val="20"/>
+      </w:rPr>
+    </w:lvl>
+    <w:lvl w:ilvl="8" w:tentative="1">
+      <w:start w:val="1"/>
+      <w:numFmt w:val="bullet"/>
+      <w:lvlText w:val=""/>
+      <w:lvlJc w:val="left"/>
+      <w:pPr>
+        <w:tabs>
+          <w:tab w:val="num" w:pos="6480"/>
+        </w:tabs>
+        <w:ind w:left="6480" w:hanging="360"/>
+      </w:pPr>
+      <w:rPr>
+        <w:rFonts w:ascii="Wingdings" w:hAnsi="Wingdings" w:hint="default"/>
+        <w:sz w:val="20"/>
+      </w:rPr>
+    </w:lvl>
+  </w:abstractNum>
+  <w:abstractNum w:abstractNumId="3" w15:restartNumberingAfterBreak="0">
+    <w:nsid w:val="7FA47EFF"/>
+    <w:multiLevelType w:val="multilevel"/>
+    <w:tmpl w:val="8FD8F95C"/>
+    <w:lvl w:ilvl="0">
+      <w:start w:val="1"/>
+      <w:numFmt w:val="bullet"/>
+      <w:lvlText w:val=""/>
+      <w:lvlJc w:val="left"/>
+      <w:pPr>
+        <w:tabs>
+          <w:tab w:val="num" w:pos="720"/>
+        </w:tabs>
+        <w:ind w:left="720" w:hanging="360"/>
+      </w:pPr>
+      <w:rPr>
+        <w:rFonts w:ascii="Symbol" w:hAnsi="Symbol" w:hint="default"/>
+        <w:sz w:val="20"/>
+      </w:rPr>
+    </w:lvl>
+    <w:lvl w:ilvl="1" w:tentative="1">
+      <w:start w:val="1"/>
+      <w:numFmt w:val="bullet"/>
+      <w:lvlText w:val="o"/>
+      <w:lvlJc w:val="left"/>
+      <w:pPr>
+        <w:tabs>
+          <w:tab w:val="num" w:pos="1440"/>
+        </w:tabs>
+        <w:ind w:left="1440" w:hanging="360"/>
+      </w:pPr>
+      <w:rPr>
+        <w:rFonts w:ascii="Courier New" w:hAnsi="Courier New" w:hint="default"/>
+        <w:sz w:val="20"/>
+      </w:rPr>
+    </w:lvl>
+    <w:lvl w:ilvl="2" w:tentative="1">
+      <w:start w:val="1"/>
+      <w:numFmt w:val="bullet"/>
+      <w:lvlText w:val=""/>
+      <w:lvlJc w:val="left"/>
+      <w:pPr>
+        <w:tabs>
+          <w:tab w:val="num" w:pos="2160"/>
+        </w:tabs>
+        <w:ind w:left="2160" w:hanging="360"/>
+      </w:pPr>
+      <w:rPr>
+        <w:rFonts w:ascii="Wingdings" w:hAnsi="Wingdings" w:hint="default"/>
+        <w:sz w:val="20"/>
+      </w:rPr>
+    </w:lvl>
+    <w:lvl w:ilvl="3" w:tentative="1">
+      <w:start w:val="1"/>
+      <w:numFmt w:val="bullet"/>
+      <w:lvlText w:val=""/>
+      <w:lvlJc w:val="left"/>
+      <w:pPr>
+        <w:tabs>
+          <w:tab w:val="num" w:pos="2880"/>
+        </w:tabs>
+        <w:ind w:left="2880" w:hanging="360"/>
+      </w:pPr>
+      <w:rPr>
+        <w:rFonts w:ascii="Wingdings" w:hAnsi="Wingdings" w:hint="default"/>
+        <w:sz w:val="20"/>
+      </w:rPr>
+    </w:lvl>
+    <w:lvl w:ilvl="4" w:tentative="1">
+      <w:start w:val="1"/>
+      <w:numFmt w:val="bullet"/>
+      <w:lvlText w:val=""/>
+      <w:lvlJc w:val="left"/>
+      <w:pPr>
+        <w:tabs>
+          <w:tab w:val="num" w:pos="3600"/>
+        </w:tabs>
+        <w:ind w:left="3600" w:hanging="360"/>
+      </w:pPr>
+      <w:rPr>
+        <w:rFonts w:ascii="Wingdings" w:hAnsi="Wingdings" w:hint="default"/>
+        <w:sz w:val="20"/>
+      </w:rPr>
+    </w:lvl>
+    <w:lvl w:ilvl="5" w:tentative="1">
+      <w:start w:val="1"/>
+      <w:numFmt w:val="bullet"/>
+      <w:lvlText w:val=""/>
+      <w:lvlJc w:val="left"/>
+      <w:pPr>
+        <w:tabs>
+          <w:tab w:val="num" w:pos="4320"/>
+        </w:tabs>
+        <w:ind w:left="4320" w:hanging="360"/>
+      </w:pPr>
+      <w:rPr>
+        <w:rFonts w:ascii="Wingdings" w:hAnsi="Wingdings" w:hint="default"/>
+        <w:sz w:val="20"/>
+      </w:rPr>
+    </w:lvl>
+    <w:lvl w:ilvl="6" w:tentative="1">
+      <w:start w:val="1"/>
+      <w:numFmt w:val="bullet"/>
+      <w:lvlText w:val=""/>
+      <w:lvlJc w:val="left"/>
+      <w:pPr>
+        <w:tabs>
+          <w:tab w:val="num" w:pos="5040"/>
+        </w:tabs>
+        <w:ind w:left="5040" w:hanging="360"/>
+      </w:pPr>
+      <w:rPr>
+        <w:rFonts w:ascii="Wingdings" w:hAnsi="Wingdings" w:hint="default"/>
+        <w:sz w:val="20"/>
+      </w:rPr>
+    </w:lvl>
+    <w:lvl w:ilvl="7" w:tentative="1">
+      <w:start w:val="1"/>
+      <w:numFmt w:val="bullet"/>
+      <w:lvlText w:val=""/>
+      <w:lvlJc w:val="left"/>
+      <w:pPr>
+        <w:tabs>
+          <w:tab w:val="num" w:pos="5760"/>
+        </w:tabs>
+        <w:ind w:left="5760" w:hanging="360"/>
+      </w:pPr>
+      <w:rPr>
+        <w:rFonts w:ascii="Wingdings" w:hAnsi="Wingdings" w:hint="default"/>
+        <w:sz w:val="20"/>
+      </w:rPr>
+    </w:lvl>
+    <w:lvl w:ilvl="8" w:tentative="1">
+      <w:start w:val="1"/>
+      <w:numFmt w:val="bullet"/>
+      <w:lvlText w:val=""/>
+      <w:lvlJc w:val="left"/>
+      <w:pPr>
+        <w:tabs>
+          <w:tab w:val="num" w:pos="6480"/>
+        </w:tabs>
+        <w:ind w:left="6480" w:hanging="360"/>
+      </w:pPr>
+      <w:rPr>
+        <w:rFonts w:ascii="Wingdings" w:hAnsi="Wingdings" w:hint="default"/>
+        <w:sz w:val="20"/>
+      </w:rPr>
+    </w:lvl>
+  </w:abstractNum>
+  <w:num w:numId="1" w16cid:durableId="1280450599">
+    <w:abstractNumId w:val="1"/>
+  </w:num>
+  <w:num w:numId="2" w16cid:durableId="2079935432">
+    <w:abstractNumId w:val="3"/>
+  </w:num>
+  <w:num w:numId="3" w16cid:durableId="2083672714">
+    <w:abstractNumId w:val="0"/>
+  </w:num>
+  <w:num w:numId="4" w16cid:durableId="878974978">
+    <w:abstractNumId w:val="2"/>
+  </w:num>
+</w:numbering>
 </file>
 
 <file path=word/styles.xml><?xml version="1.0" encoding="utf-8"?>
@@ -1842,7 +4070,6 @@
   <w:style w:type="character" w:default="1" w:styleId="DefaultParagraphFont">
     <w:name w:val="Default Paragraph Font"/>
     <w:uiPriority w:val="1"/>
-    <w:semiHidden/>
     <w:unhideWhenUsed/>
   </w:style>
   <w:style w:type="table" w:default="1" w:styleId="TableNormal">

</xml_diff>

<commit_message>
Added the Llama model overview to the report
</commit_message>
<xml_diff>
--- a/Documents/DataSci 346 Project Rough Script.docx
+++ b/Documents/DataSci 346 Project Rough Script.docx
@@ -1688,7 +1688,7 @@
           <w:sz w:val="24"/>
           <w:szCs w:val="24"/>
         </w:rPr>
-        <w:t xml:space="preserve">I’m quite confused why we I was tasked with scraping our data after I received 0% for the </w:t>
+        <w:t xml:space="preserve">I’m quite confused why I was tasked with scraping our data after I received 0% for the </w:t>
       </w:r>
       <w:proofErr w:type="spellStart"/>
       <w:r>
@@ -1862,39 +1862,7 @@
           <w:sz w:val="24"/>
           <w:szCs w:val="24"/>
         </w:rPr>
-        <w:t xml:space="preserve">We scraped the 39668 highest voted questions and answer pairs, where each answer was each </w:t>
-      </w:r>
-      <w:r>
-        <w:rPr>
-          <w:rFonts w:ascii="Arial" w:hAnsi="Arial" w:cs="Arial"/>
-          <w:sz w:val="24"/>
-          <w:szCs w:val="24"/>
-        </w:rPr>
-        <w:t>respective</w:t>
-      </w:r>
-      <w:r>
-        <w:rPr>
-          <w:rFonts w:ascii="Arial" w:hAnsi="Arial" w:cs="Arial"/>
-          <w:sz w:val="24"/>
-          <w:szCs w:val="24"/>
-        </w:rPr>
-        <w:t xml:space="preserve"> </w:t>
-      </w:r>
-      <w:r>
-        <w:rPr>
-          <w:rFonts w:ascii="Arial" w:hAnsi="Arial" w:cs="Arial"/>
-          <w:sz w:val="24"/>
-          <w:szCs w:val="24"/>
-        </w:rPr>
-        <w:t>question</w:t>
-      </w:r>
-      <w:r>
-        <w:rPr>
-          <w:rFonts w:ascii="Arial" w:hAnsi="Arial" w:cs="Arial"/>
-          <w:sz w:val="24"/>
-          <w:szCs w:val="24"/>
-        </w:rPr>
-        <w:t>’s most voted answer.</w:t>
+        <w:t>We scraped the 39668 highest voted questions and answer pairs, where each answer was each respective question’s most voted answer.</w:t>
       </w:r>
     </w:p>
     <w:p>
@@ -1928,23 +1896,7 @@
           <w:sz w:val="24"/>
           <w:szCs w:val="24"/>
         </w:rPr>
-        <w:t>Questions or answers that contained code blocks were ignored, meaning that our model can’t generate blocks of code. This was intentional however,</w:t>
-      </w:r>
-      <w:r>
-        <w:rPr>
-          <w:rFonts w:ascii="Arial" w:hAnsi="Arial" w:cs="Arial"/>
-          <w:sz w:val="24"/>
-          <w:szCs w:val="24"/>
-        </w:rPr>
-        <w:t xml:space="preserve"> because we had to think of other AI models such as ChatGPT</w:t>
-      </w:r>
-      <w:r>
-        <w:rPr>
-          <w:rFonts w:ascii="Arial" w:hAnsi="Arial" w:cs="Arial"/>
-          <w:sz w:val="24"/>
-          <w:szCs w:val="24"/>
-        </w:rPr>
-        <w:t xml:space="preserve"> and Gemini as they probably would have had to shut down if our model could also produce code.</w:t>
+        <w:t>Questions or answers that contained code blocks were ignored, meaning that our model can’t generate blocks of code. This was intentional however, because we had to think of other AI models such as ChatGPT and Gemini as they probably would have had to shut down if our model could also produce code.</w:t>
       </w:r>
     </w:p>
     <w:p>
@@ -4070,6 +4022,7 @@
   <w:style w:type="character" w:default="1" w:styleId="DefaultParagraphFont">
     <w:name w:val="Default Paragraph Font"/>
     <w:uiPriority w:val="1"/>
+    <w:semiHidden/>
     <w:unhideWhenUsed/>
   </w:style>
   <w:style w:type="table" w:default="1" w:styleId="TableNormal">

</xml_diff>